<commit_message>
added effect modification test of cohort
</commit_message>
<xml_diff>
--- a/Manuscripts/Mulcahy-eTRFandoffspring-MainDocument_R2.docx
+++ b/Manuscripts/Mulcahy-eTRFandoffspring-MainDocument_R2.docx
@@ -6446,19 +6446,37 @@
         <w:rPr>
           <w:rFonts w:ascii="Times New Roman" w:hAnsi="Times New Roman" w:cs="Times New Roman"/>
         </w:rPr>
-        <w:t>were highly consistent between cohorts</w:t>
-      </w:r>
-      <w:r>
-        <w:rPr>
-          <w:rFonts w:ascii="Times New Roman" w:hAnsi="Times New Roman" w:cs="Times New Roman"/>
-        </w:rPr>
-        <w:t>.</w:t>
-      </w:r>
-      <w:r>
-        <w:rPr>
-          <w:rFonts w:ascii="Times New Roman" w:hAnsi="Times New Roman" w:cs="Times New Roman"/>
-        </w:rPr>
-        <w:t xml:space="preserve"> T</w:t>
+        <w:t xml:space="preserve">were highly consistent </w:t>
+      </w:r>
+      <w:r>
+        <w:rPr>
+          <w:rFonts w:ascii="Times New Roman" w:hAnsi="Times New Roman" w:cs="Times New Roman"/>
+        </w:rPr>
+        <w:t>Between cohorts and we found no statistical</w:t>
+      </w:r>
+      <w:r>
+        <w:rPr>
+          <w:rFonts w:ascii="Times New Roman" w:hAnsi="Times New Roman" w:cs="Times New Roman"/>
+        </w:rPr>
+        <w:t xml:space="preserve"> effect modification by cohort</w:t>
+      </w:r>
+      <w:r>
+        <w:rPr>
+          <w:rFonts w:ascii="Times New Roman" w:hAnsi="Times New Roman" w:cs="Times New Roman"/>
+        </w:rPr>
+        <w:t xml:space="preserve"> </w:t>
+      </w:r>
+      <w:r>
+        <w:rPr>
+          <w:rFonts w:ascii="Times New Roman" w:hAnsi="Times New Roman" w:cs="Times New Roman"/>
+        </w:rPr>
+        <w:t xml:space="preserve">(data not shown). </w:t>
+      </w:r>
+      <w:r>
+        <w:rPr>
+          <w:rFonts w:ascii="Times New Roman" w:hAnsi="Times New Roman" w:cs="Times New Roman"/>
+        </w:rPr>
+        <w:t>T</w:t>
       </w:r>
       <w:r>
         <w:rPr>
@@ -7203,7 +7221,14 @@
         <w:rPr>
           <w:rFonts w:ascii="Times New Roman" w:hAnsi="Times New Roman" w:cs="Times New Roman"/>
         </w:rPr>
-        <w:t xml:space="preserve"> females = 19, AL males = 16, AL females =17). Offspring were given AL access to NCD until PND 70. Food intake and body composition were assessed weekly. Food intake is represented as a</w:t>
+        <w:t xml:space="preserve"> females = 19, AL males = 16, AL females =17). Offspring were given AL access to NCD until PND 70. Food intake and body composition were assessed weekly. </w:t>
+      </w:r>
+      <w:r>
+        <w:rPr>
+          <w:rFonts w:ascii="Times New Roman" w:hAnsi="Times New Roman" w:cs="Times New Roman"/>
+        </w:rPr>
+        <w:lastRenderedPageBreak/>
+        <w:t>Food intake is represented as a</w:t>
       </w:r>
       <w:r>
         <w:rPr>
@@ -7227,14 +7252,7 @@
         <w:rPr>
           <w:rFonts w:ascii="Times New Roman" w:hAnsi="Times New Roman" w:cs="Times New Roman"/>
         </w:rPr>
-        <w:t xml:space="preserve">began </w:t>
-      </w:r>
-      <w:r>
-        <w:rPr>
-          <w:rFonts w:ascii="Times New Roman" w:hAnsi="Times New Roman" w:cs="Times New Roman"/>
-        </w:rPr>
-        <w:lastRenderedPageBreak/>
-        <w:t xml:space="preserve">AL </w:t>
+        <w:t xml:space="preserve">began AL </w:t>
       </w:r>
       <w:r>
         <w:rPr>
@@ -8060,6 +8078,7 @@
           <w:rPr>
             <w:rFonts w:ascii="Times New Roman" w:hAnsi="Times New Roman" w:cs="Times New Roman"/>
           </w:rPr>
+          <w:lastRenderedPageBreak/>
           <w:t>eTRF</w:t>
         </w:r>
         <w:proofErr w:type="spellEnd"/>
@@ -8140,14 +8159,7 @@
         <w:rPr>
           <w:rFonts w:ascii="Times New Roman" w:hAnsi="Times New Roman" w:cs="Times New Roman"/>
         </w:rPr>
-        <w:t xml:space="preserve"> mass, glucose </w:t>
-      </w:r>
-      <w:r>
-        <w:rPr>
-          <w:rFonts w:ascii="Times New Roman" w:hAnsi="Times New Roman" w:cs="Times New Roman"/>
-        </w:rPr>
-        <w:lastRenderedPageBreak/>
-        <w:t xml:space="preserve">dose </w:t>
+        <w:t xml:space="preserve"> mass, glucose dose </w:t>
       </w:r>
       <w:r>
         <w:rPr>
@@ -8745,20 +8757,20 @@
         <w:rPr>
           <w:rFonts w:ascii="Times New Roman" w:hAnsi="Times New Roman" w:cs="Times New Roman"/>
         </w:rPr>
-        <w:t xml:space="preserve"> to GTT or ITT were assessed via m</w:t>
-      </w:r>
-      <w:r>
-        <w:rPr>
-          <w:rFonts w:ascii="Times New Roman" w:hAnsi="Times New Roman" w:cs="Times New Roman"/>
-        </w:rPr>
-        <w:t xml:space="preserve">ixed linear effects modeling with random effects of mouse ID </w:t>
+        <w:t xml:space="preserve"> </w:t>
       </w:r>
       <w:r>
         <w:rPr>
           <w:rFonts w:ascii="Times New Roman" w:hAnsi="Times New Roman" w:cs="Times New Roman"/>
         </w:rPr>
         <w:lastRenderedPageBreak/>
-        <w:t>and dam and fixed effects of maternal dietary treatment, age, and sex</w:t>
+        <w:t>to GTT or ITT were assessed via m</w:t>
+      </w:r>
+      <w:r>
+        <w:rPr>
+          <w:rFonts w:ascii="Times New Roman" w:hAnsi="Times New Roman" w:cs="Times New Roman"/>
+        </w:rPr>
+        <w:t>ixed linear effects modeling with random effects of mouse ID and dam and fixed effects of maternal dietary treatment, age, and sex</w:t>
       </w:r>
       <w:r>
         <w:rPr>
@@ -19294,35 +19306,7 @@
           <w:rFonts w:ascii="Calibri" w:hAnsi="Calibri" w:cs="Calibri"/>
         </w:rPr>
         <w:tab/>
-        <w:t xml:space="preserve">Lee C, </w:t>
-      </w:r>
-      <w:proofErr w:type="spellStart"/>
-      <w:r>
-        <w:rPr>
-          <w:rFonts w:ascii="Calibri" w:hAnsi="Calibri" w:cs="Calibri"/>
-        </w:rPr>
-        <w:t>Etchegaray</w:t>
-      </w:r>
-      <w:proofErr w:type="spellEnd"/>
-      <w:r>
-        <w:rPr>
-          <w:rFonts w:ascii="Calibri" w:hAnsi="Calibri" w:cs="Calibri"/>
-        </w:rPr>
-        <w:t xml:space="preserve"> J-P, </w:t>
-      </w:r>
-      <w:proofErr w:type="spellStart"/>
-      <w:r>
-        <w:rPr>
-          <w:rFonts w:ascii="Calibri" w:hAnsi="Calibri" w:cs="Calibri"/>
-        </w:rPr>
-        <w:t>Cagampang</w:t>
-      </w:r>
-      <w:proofErr w:type="spellEnd"/>
-      <w:r>
-        <w:rPr>
-          <w:rFonts w:ascii="Calibri" w:hAnsi="Calibri" w:cs="Calibri"/>
-        </w:rPr>
-        <w:t xml:space="preserve"> FRA, Loudon ASI, Reppert SM. Posttranslational Mechanisms Regulate the Mammalian Circadian Clock. </w:t>
+        <w:t xml:space="preserve">Lee C, Etchegaray J-P, Cagampang FRA, Loudon ASI, Reppert SM. Posttranslational Mechanisms Regulate the Mammalian Circadian Clock. </w:t>
       </w:r>
       <w:r>
         <w:rPr>
@@ -19336,21 +19320,7 @@
         <w:rPr>
           <w:rFonts w:ascii="Calibri" w:hAnsi="Calibri" w:cs="Calibri"/>
         </w:rPr>
-        <w:t xml:space="preserve"> </w:t>
-      </w:r>
-      <w:proofErr w:type="gramStart"/>
-      <w:r>
-        <w:rPr>
-          <w:rFonts w:ascii="Calibri" w:hAnsi="Calibri" w:cs="Calibri"/>
-        </w:rPr>
-        <w:t>2001;107:855</w:t>
-      </w:r>
-      <w:proofErr w:type="gramEnd"/>
-      <w:r>
-        <w:rPr>
-          <w:rFonts w:ascii="Calibri" w:hAnsi="Calibri" w:cs="Calibri"/>
-        </w:rPr>
-        <w:t>–867.</w:t>
+        <w:t xml:space="preserve"> 2001;107:855–867.</w:t>
       </w:r>
     </w:p>
     <w:p>
@@ -19385,21 +19355,7 @@
         <w:rPr>
           <w:rFonts w:ascii="Calibri" w:hAnsi="Calibri" w:cs="Calibri"/>
         </w:rPr>
-        <w:t xml:space="preserve"> </w:t>
-      </w:r>
-      <w:proofErr w:type="gramStart"/>
-      <w:r>
-        <w:rPr>
-          <w:rFonts w:ascii="Calibri" w:hAnsi="Calibri" w:cs="Calibri"/>
-        </w:rPr>
-        <w:t>2016;354:1008</w:t>
-      </w:r>
-      <w:proofErr w:type="gramEnd"/>
-      <w:r>
-        <w:rPr>
-          <w:rFonts w:ascii="Calibri" w:hAnsi="Calibri" w:cs="Calibri"/>
-        </w:rPr>
-        <w:t>–1015.</w:t>
+        <w:t xml:space="preserve"> 2016;354:1008–1015.</w:t>
       </w:r>
     </w:p>
     <w:p>
@@ -19434,21 +19390,7 @@
         <w:rPr>
           <w:rFonts w:ascii="Calibri" w:hAnsi="Calibri" w:cs="Calibri"/>
         </w:rPr>
-        <w:t xml:space="preserve"> </w:t>
-      </w:r>
-      <w:proofErr w:type="gramStart"/>
-      <w:r>
-        <w:rPr>
-          <w:rFonts w:ascii="Calibri" w:hAnsi="Calibri" w:cs="Calibri"/>
-        </w:rPr>
-        <w:t>2017;18:164</w:t>
-      </w:r>
-      <w:proofErr w:type="gramEnd"/>
-      <w:r>
-        <w:rPr>
-          <w:rFonts w:ascii="Calibri" w:hAnsi="Calibri" w:cs="Calibri"/>
-        </w:rPr>
-        <w:t>–179.</w:t>
+        <w:t xml:space="preserve"> 2017;18:164–179.</w:t>
       </w:r>
     </w:p>
     <w:p>
@@ -19518,21 +19460,7 @@
         <w:rPr>
           <w:rFonts w:ascii="Calibri" w:hAnsi="Calibri" w:cs="Calibri"/>
         </w:rPr>
-        <w:t xml:space="preserve"> </w:t>
-      </w:r>
-      <w:proofErr w:type="gramStart"/>
-      <w:r>
-        <w:rPr>
-          <w:rFonts w:ascii="Calibri" w:hAnsi="Calibri" w:cs="Calibri"/>
-        </w:rPr>
-        <w:t>2017;39:59</w:t>
-      </w:r>
-      <w:proofErr w:type="gramEnd"/>
-      <w:r>
-        <w:rPr>
-          <w:rFonts w:ascii="Calibri" w:hAnsi="Calibri" w:cs="Calibri"/>
-        </w:rPr>
-        <w:t>–67.</w:t>
+        <w:t xml:space="preserve"> 2017;39:59–67.</w:t>
       </w:r>
     </w:p>
     <w:p>
@@ -19553,21 +19481,7 @@
           <w:rFonts w:ascii="Calibri" w:hAnsi="Calibri" w:cs="Calibri"/>
         </w:rPr>
         <w:tab/>
-        <w:t xml:space="preserve">Chaix A, Manoogian ENC, </w:t>
-      </w:r>
-      <w:proofErr w:type="spellStart"/>
-      <w:r>
-        <w:rPr>
-          <w:rFonts w:ascii="Calibri" w:hAnsi="Calibri" w:cs="Calibri"/>
-        </w:rPr>
-        <w:t>Melkani</w:t>
-      </w:r>
-      <w:proofErr w:type="spellEnd"/>
-      <w:r>
-        <w:rPr>
-          <w:rFonts w:ascii="Calibri" w:hAnsi="Calibri" w:cs="Calibri"/>
-        </w:rPr>
-        <w:t xml:space="preserve"> GC, Panda S. Time-Restricted Eating to Prevent and Manage Chronic Metabolic Diseases. </w:t>
+        <w:t xml:space="preserve">Chaix A, Manoogian ENC, Melkani GC, Panda S. Time-Restricted Eating to Prevent and Manage Chronic Metabolic Diseases. </w:t>
       </w:r>
       <w:r>
         <w:rPr>
@@ -19575,37 +19489,48 @@
           <w:i/>
           <w:iCs/>
         </w:rPr>
-        <w:t xml:space="preserve">Annu Rev </w:t>
-      </w:r>
-      <w:proofErr w:type="spellStart"/>
+        <w:t>Annu Rev Nutr</w:t>
+      </w:r>
+      <w:r>
+        <w:rPr>
+          <w:rFonts w:ascii="Calibri" w:hAnsi="Calibri" w:cs="Calibri"/>
+        </w:rPr>
+        <w:t xml:space="preserve"> 2019;39:291–315.</w:t>
+      </w:r>
+    </w:p>
+    <w:p>
+      <w:pPr>
+        <w:pStyle w:val="Bibliography"/>
+        <w:rPr>
+          <w:rFonts w:ascii="Calibri" w:hAnsi="Calibri" w:cs="Calibri"/>
+        </w:rPr>
+      </w:pPr>
+      <w:r>
+        <w:rPr>
+          <w:rFonts w:ascii="Calibri" w:hAnsi="Calibri" w:cs="Calibri"/>
+        </w:rPr>
+        <w:t xml:space="preserve">7. </w:t>
+      </w:r>
+      <w:r>
+        <w:rPr>
+          <w:rFonts w:ascii="Calibri" w:hAnsi="Calibri" w:cs="Calibri"/>
+        </w:rPr>
+        <w:tab/>
+        <w:t xml:space="preserve">Schuppelius B, Peters B, Ottawa A, Pivovarova-Ramich O. Time Restricted Eating: A Dietary Strategy to Prevent and Treat Metabolic Disturbances. </w:t>
+      </w:r>
       <w:r>
         <w:rPr>
           <w:rFonts w:ascii="Calibri" w:hAnsi="Calibri" w:cs="Calibri"/>
           <w:i/>
           <w:iCs/>
         </w:rPr>
-        <w:t>Nutr</w:t>
-      </w:r>
-      <w:proofErr w:type="spellEnd"/>
-      <w:r>
-        <w:rPr>
-          <w:rFonts w:ascii="Calibri" w:hAnsi="Calibri" w:cs="Calibri"/>
-        </w:rPr>
-        <w:t xml:space="preserve"> </w:t>
-      </w:r>
-      <w:proofErr w:type="gramStart"/>
-      <w:r>
-        <w:rPr>
-          <w:rFonts w:ascii="Calibri" w:hAnsi="Calibri" w:cs="Calibri"/>
-        </w:rPr>
-        <w:t>2019;39:291</w:t>
-      </w:r>
-      <w:proofErr w:type="gramEnd"/>
-      <w:r>
-        <w:rPr>
-          <w:rFonts w:ascii="Calibri" w:hAnsi="Calibri" w:cs="Calibri"/>
-        </w:rPr>
-        <w:t>–315.</w:t>
+        <w:t>Front Endocrinol (Lausanne)</w:t>
+      </w:r>
+      <w:r>
+        <w:rPr>
+          <w:rFonts w:ascii="Calibri" w:hAnsi="Calibri" w:cs="Calibri"/>
+        </w:rPr>
+        <w:t xml:space="preserve"> 2021;12:683140.</w:t>
       </w:r>
     </w:p>
     <w:p>
@@ -19619,41 +19544,14 @@
         <w:rPr>
           <w:rFonts w:ascii="Calibri" w:hAnsi="Calibri" w:cs="Calibri"/>
         </w:rPr>
-        <w:t xml:space="preserve">7. </w:t>
+        <w:t xml:space="preserve">8. </w:t>
       </w:r>
       <w:r>
         <w:rPr>
           <w:rFonts w:ascii="Calibri" w:hAnsi="Calibri" w:cs="Calibri"/>
         </w:rPr>
         <w:tab/>
-      </w:r>
-      <w:proofErr w:type="spellStart"/>
-      <w:r>
-        <w:rPr>
-          <w:rFonts w:ascii="Calibri" w:hAnsi="Calibri" w:cs="Calibri"/>
-        </w:rPr>
-        <w:t>Schuppelius</w:t>
-      </w:r>
-      <w:proofErr w:type="spellEnd"/>
-      <w:r>
-        <w:rPr>
-          <w:rFonts w:ascii="Calibri" w:hAnsi="Calibri" w:cs="Calibri"/>
-        </w:rPr>
-        <w:t xml:space="preserve"> B, Peters B, Ottawa A, </w:t>
-      </w:r>
-      <w:proofErr w:type="spellStart"/>
-      <w:r>
-        <w:rPr>
-          <w:rFonts w:ascii="Calibri" w:hAnsi="Calibri" w:cs="Calibri"/>
-        </w:rPr>
-        <w:t>Pivovarova</w:t>
-      </w:r>
-      <w:proofErr w:type="spellEnd"/>
-      <w:r>
-        <w:rPr>
-          <w:rFonts w:ascii="Calibri" w:hAnsi="Calibri" w:cs="Calibri"/>
-        </w:rPr>
-        <w:t xml:space="preserve">-Ramich O. Time Restricted Eating: A Dietary Strategy to Prevent and Treat Metabolic Disturbances. </w:t>
+        <w:t xml:space="preserve">International Food Information Council. </w:t>
       </w:r>
       <w:r>
         <w:rPr>
@@ -19661,27 +19559,13 @@
           <w:i/>
           <w:iCs/>
         </w:rPr>
-        <w:t>Front Endocrinol (Lausanne)</w:t>
-      </w:r>
-      <w:r>
-        <w:rPr>
-          <w:rFonts w:ascii="Calibri" w:hAnsi="Calibri" w:cs="Calibri"/>
-        </w:rPr>
-        <w:t xml:space="preserve"> </w:t>
-      </w:r>
-      <w:proofErr w:type="gramStart"/>
-      <w:r>
-        <w:rPr>
-          <w:rFonts w:ascii="Calibri" w:hAnsi="Calibri" w:cs="Calibri"/>
-        </w:rPr>
-        <w:t>2021;12:683140</w:t>
-      </w:r>
-      <w:proofErr w:type="gramEnd"/>
-      <w:r>
-        <w:rPr>
-          <w:rFonts w:ascii="Calibri" w:hAnsi="Calibri" w:cs="Calibri"/>
-        </w:rPr>
-        <w:t>.</w:t>
+        <w:t>2020 Food &amp; Health Survey</w:t>
+      </w:r>
+      <w:r>
+        <w:rPr>
+          <w:rFonts w:ascii="Calibri" w:hAnsi="Calibri" w:cs="Calibri"/>
+        </w:rPr>
+        <w:t>. 2020.</w:t>
       </w:r>
     </w:p>
     <w:p>
@@ -19695,14 +19579,14 @@
         <w:rPr>
           <w:rFonts w:ascii="Calibri" w:hAnsi="Calibri" w:cs="Calibri"/>
         </w:rPr>
-        <w:t xml:space="preserve">8. </w:t>
+        <w:t xml:space="preserve">9. </w:t>
       </w:r>
       <w:r>
         <w:rPr>
           <w:rFonts w:ascii="Calibri" w:hAnsi="Calibri" w:cs="Calibri"/>
         </w:rPr>
         <w:tab/>
-        <w:t xml:space="preserve">International Food Information Council. </w:t>
+        <w:t xml:space="preserve">Loy SL, Chan JKY, Wee PH, </w:t>
       </w:r>
       <w:r>
         <w:rPr>
@@ -19710,13 +19594,27 @@
           <w:i/>
           <w:iCs/>
         </w:rPr>
-        <w:t>2020 Food &amp; Health Survey</w:t>
-      </w:r>
-      <w:r>
-        <w:rPr>
-          <w:rFonts w:ascii="Calibri" w:hAnsi="Calibri" w:cs="Calibri"/>
-        </w:rPr>
-        <w:t>. 2020.</w:t>
+        <w:t>et al.</w:t>
+      </w:r>
+      <w:r>
+        <w:rPr>
+          <w:rFonts w:ascii="Calibri" w:hAnsi="Calibri" w:cs="Calibri"/>
+        </w:rPr>
+        <w:t xml:space="preserve"> Maternal Circadian Eating Time and Frequency Are Associated with Blood Glucose Concentrations during Pregnancy. </w:t>
+      </w:r>
+      <w:r>
+        <w:rPr>
+          <w:rFonts w:ascii="Calibri" w:hAnsi="Calibri" w:cs="Calibri"/>
+          <w:i/>
+          <w:iCs/>
+        </w:rPr>
+        <w:t>J Nutr</w:t>
+      </w:r>
+      <w:r>
+        <w:rPr>
+          <w:rFonts w:ascii="Calibri" w:hAnsi="Calibri" w:cs="Calibri"/>
+        </w:rPr>
+        <w:t xml:space="preserve"> 2017;147:70–77.</w:t>
       </w:r>
     </w:p>
     <w:p>
@@ -19730,14 +19628,14 @@
         <w:rPr>
           <w:rFonts w:ascii="Calibri" w:hAnsi="Calibri" w:cs="Calibri"/>
         </w:rPr>
-        <w:t xml:space="preserve">9. </w:t>
+        <w:t xml:space="preserve">10. </w:t>
       </w:r>
       <w:r>
         <w:rPr>
           <w:rFonts w:ascii="Calibri" w:hAnsi="Calibri" w:cs="Calibri"/>
         </w:rPr>
         <w:tab/>
-        <w:t xml:space="preserve">Loy SL, Chan JKY, Wee PH, </w:t>
+        <w:t xml:space="preserve">Flanagan EW, Kebbe M, Sparks JR, Redman LM. Assessment of Eating Behaviors and Perceptions of Time-Restricted Eating During Pregnancy. </w:t>
       </w:r>
       <w:r>
         <w:rPr>
@@ -19745,13 +19643,34 @@
           <w:i/>
           <w:iCs/>
         </w:rPr>
-        <w:t>et al.</w:t>
-      </w:r>
-      <w:r>
-        <w:rPr>
-          <w:rFonts w:ascii="Calibri" w:hAnsi="Calibri" w:cs="Calibri"/>
-        </w:rPr>
-        <w:t xml:space="preserve"> Maternal Circadian Eating Time and Frequency Are Associated with Blood Glucose Concentrations during Pregnancy. </w:t>
+        <w:t>The Journal of Nutrition</w:t>
+      </w:r>
+      <w:r>
+        <w:rPr>
+          <w:rFonts w:ascii="Calibri" w:hAnsi="Calibri" w:cs="Calibri"/>
+        </w:rPr>
+        <w:t xml:space="preserve"> 2022;152:475–483.</w:t>
+      </w:r>
+    </w:p>
+    <w:p>
+      <w:pPr>
+        <w:pStyle w:val="Bibliography"/>
+        <w:rPr>
+          <w:rFonts w:ascii="Calibri" w:hAnsi="Calibri" w:cs="Calibri"/>
+        </w:rPr>
+      </w:pPr>
+      <w:r>
+        <w:rPr>
+          <w:rFonts w:ascii="Calibri" w:hAnsi="Calibri" w:cs="Calibri"/>
+        </w:rPr>
+        <w:t xml:space="preserve">11. </w:t>
+      </w:r>
+      <w:r>
+        <w:rPr>
+          <w:rFonts w:ascii="Calibri" w:hAnsi="Calibri" w:cs="Calibri"/>
+        </w:rPr>
+        <w:tab/>
+        <w:t xml:space="preserve">Glazier JD, Hayes DJL, Hussain S, </w:t>
       </w:r>
       <w:r>
         <w:rPr>
@@ -19759,37 +19678,27 @@
           <w:i/>
           <w:iCs/>
         </w:rPr>
-        <w:t xml:space="preserve">J </w:t>
-      </w:r>
-      <w:proofErr w:type="spellStart"/>
+        <w:t>et al.</w:t>
+      </w:r>
+      <w:r>
+        <w:rPr>
+          <w:rFonts w:ascii="Calibri" w:hAnsi="Calibri" w:cs="Calibri"/>
+        </w:rPr>
+        <w:t xml:space="preserve"> The effect of Ramadan fasting during pregnancy on perinatal outcomes: a systematic review and meta-analysis. </w:t>
+      </w:r>
       <w:r>
         <w:rPr>
           <w:rFonts w:ascii="Calibri" w:hAnsi="Calibri" w:cs="Calibri"/>
           <w:i/>
           <w:iCs/>
         </w:rPr>
-        <w:t>Nutr</w:t>
-      </w:r>
-      <w:proofErr w:type="spellEnd"/>
-      <w:r>
-        <w:rPr>
-          <w:rFonts w:ascii="Calibri" w:hAnsi="Calibri" w:cs="Calibri"/>
-        </w:rPr>
-        <w:t xml:space="preserve"> </w:t>
-      </w:r>
-      <w:proofErr w:type="gramStart"/>
-      <w:r>
-        <w:rPr>
-          <w:rFonts w:ascii="Calibri" w:hAnsi="Calibri" w:cs="Calibri"/>
-        </w:rPr>
-        <w:t>2017;147:70</w:t>
-      </w:r>
-      <w:proofErr w:type="gramEnd"/>
-      <w:r>
-        <w:rPr>
-          <w:rFonts w:ascii="Calibri" w:hAnsi="Calibri" w:cs="Calibri"/>
-        </w:rPr>
-        <w:t>–77.</w:t>
+        <w:t>BMC Pregnancy Childbirth</w:t>
+      </w:r>
+      <w:r>
+        <w:rPr>
+          <w:rFonts w:ascii="Calibri" w:hAnsi="Calibri" w:cs="Calibri"/>
+        </w:rPr>
+        <w:t xml:space="preserve"> 2018;18:421.</w:t>
       </w:r>
     </w:p>
     <w:p>
@@ -19803,28 +19712,14 @@
         <w:rPr>
           <w:rFonts w:ascii="Calibri" w:hAnsi="Calibri" w:cs="Calibri"/>
         </w:rPr>
-        <w:t xml:space="preserve">10. </w:t>
+        <w:t xml:space="preserve">12. </w:t>
       </w:r>
       <w:r>
         <w:rPr>
           <w:rFonts w:ascii="Calibri" w:hAnsi="Calibri" w:cs="Calibri"/>
         </w:rPr>
         <w:tab/>
-        <w:t xml:space="preserve">Flanagan EW, </w:t>
-      </w:r>
-      <w:proofErr w:type="spellStart"/>
-      <w:r>
-        <w:rPr>
-          <w:rFonts w:ascii="Calibri" w:hAnsi="Calibri" w:cs="Calibri"/>
-        </w:rPr>
-        <w:t>Kebbe</w:t>
-      </w:r>
-      <w:proofErr w:type="spellEnd"/>
-      <w:r>
-        <w:rPr>
-          <w:rFonts w:ascii="Calibri" w:hAnsi="Calibri" w:cs="Calibri"/>
-        </w:rPr>
-        <w:t xml:space="preserve"> M, Sparks JR, Redman LM. Assessment of Eating Behaviors and Perceptions of Time-Restricted Eating During Pregnancy. </w:t>
+        <w:t xml:space="preserve">Oosterwijk VNL, Molenaar JM, van Bilsen LA, Kiefte-de Jong JC. Ramadan Fasting during Pregnancy and Health Outcomes in Offspring: A Systematic Review. </w:t>
       </w:r>
       <w:r>
         <w:rPr>
@@ -19832,27 +19727,13 @@
           <w:i/>
           <w:iCs/>
         </w:rPr>
-        <w:t>The Journal of Nutrition</w:t>
-      </w:r>
-      <w:r>
-        <w:rPr>
-          <w:rFonts w:ascii="Calibri" w:hAnsi="Calibri" w:cs="Calibri"/>
-        </w:rPr>
-        <w:t xml:space="preserve"> </w:t>
-      </w:r>
-      <w:proofErr w:type="gramStart"/>
-      <w:r>
-        <w:rPr>
-          <w:rFonts w:ascii="Calibri" w:hAnsi="Calibri" w:cs="Calibri"/>
-        </w:rPr>
-        <w:t>2022;152:475</w:t>
-      </w:r>
-      <w:proofErr w:type="gramEnd"/>
-      <w:r>
-        <w:rPr>
-          <w:rFonts w:ascii="Calibri" w:hAnsi="Calibri" w:cs="Calibri"/>
-        </w:rPr>
-        <w:t>–483.</w:t>
+        <w:t>Nutrients</w:t>
+      </w:r>
+      <w:r>
+        <w:rPr>
+          <w:rFonts w:ascii="Calibri" w:hAnsi="Calibri" w:cs="Calibri"/>
+        </w:rPr>
+        <w:t xml:space="preserve"> 2021;13:3450.</w:t>
       </w:r>
     </w:p>
     <w:p>
@@ -19866,14 +19747,14 @@
         <w:rPr>
           <w:rFonts w:ascii="Calibri" w:hAnsi="Calibri" w:cs="Calibri"/>
         </w:rPr>
-        <w:t xml:space="preserve">11. </w:t>
+        <w:t xml:space="preserve">13. </w:t>
       </w:r>
       <w:r>
         <w:rPr>
           <w:rFonts w:ascii="Calibri" w:hAnsi="Calibri" w:cs="Calibri"/>
         </w:rPr>
         <w:tab/>
-        <w:t xml:space="preserve">Glazier JD, Hayes DJL, Hussain S, </w:t>
+        <w:t xml:space="preserve">Ali AM, Kunugi H. Intermittent Fasting, Dietary Modifications, and Exercise for the Control of Gestational Diabetes and Maternal Mood Dysregulation: A Review and a Case Report. </w:t>
       </w:r>
       <w:r>
         <w:rPr>
@@ -19881,13 +19762,34 @@
           <w:i/>
           <w:iCs/>
         </w:rPr>
-        <w:t>et al.</w:t>
-      </w:r>
-      <w:r>
-        <w:rPr>
-          <w:rFonts w:ascii="Calibri" w:hAnsi="Calibri" w:cs="Calibri"/>
-        </w:rPr>
-        <w:t xml:space="preserve"> The effect of Ramadan fasting during pregnancy on perinatal outcomes: a systematic review and meta-analysis. </w:t>
+        <w:t>Int J Environ Res Public Health</w:t>
+      </w:r>
+      <w:r>
+        <w:rPr>
+          <w:rFonts w:ascii="Calibri" w:hAnsi="Calibri" w:cs="Calibri"/>
+        </w:rPr>
+        <w:t xml:space="preserve"> 2020;17:9379.</w:t>
+      </w:r>
+    </w:p>
+    <w:p>
+      <w:pPr>
+        <w:pStyle w:val="Bibliography"/>
+        <w:rPr>
+          <w:rFonts w:ascii="Calibri" w:hAnsi="Calibri" w:cs="Calibri"/>
+        </w:rPr>
+      </w:pPr>
+      <w:r>
+        <w:rPr>
+          <w:rFonts w:ascii="Calibri" w:hAnsi="Calibri" w:cs="Calibri"/>
+        </w:rPr>
+        <w:t xml:space="preserve">14. </w:t>
+      </w:r>
+      <w:r>
+        <w:rPr>
+          <w:rFonts w:ascii="Calibri" w:hAnsi="Calibri" w:cs="Calibri"/>
+        </w:rPr>
+        <w:tab/>
+        <w:t xml:space="preserve">Upadhyay A, Sinha RA, Kumar A, Godbole MM. Time-restricted feeding ameliorates maternal high-fat diet-induced fetal lung injury. </w:t>
       </w:r>
       <w:r>
         <w:rPr>
@@ -19895,27 +19797,13 @@
           <w:i/>
           <w:iCs/>
         </w:rPr>
-        <w:t>BMC Pregnancy Childbirth</w:t>
-      </w:r>
-      <w:r>
-        <w:rPr>
-          <w:rFonts w:ascii="Calibri" w:hAnsi="Calibri" w:cs="Calibri"/>
-        </w:rPr>
-        <w:t xml:space="preserve"> </w:t>
-      </w:r>
-      <w:proofErr w:type="gramStart"/>
-      <w:r>
-        <w:rPr>
-          <w:rFonts w:ascii="Calibri" w:hAnsi="Calibri" w:cs="Calibri"/>
-        </w:rPr>
-        <w:t>2018;18:421</w:t>
-      </w:r>
-      <w:proofErr w:type="gramEnd"/>
-      <w:r>
-        <w:rPr>
-          <w:rFonts w:ascii="Calibri" w:hAnsi="Calibri" w:cs="Calibri"/>
-        </w:rPr>
-        <w:t>.</w:t>
+        <w:t>Experimental and Molecular Pathology</w:t>
+      </w:r>
+      <w:r>
+        <w:rPr>
+          <w:rFonts w:ascii="Calibri" w:hAnsi="Calibri" w:cs="Calibri"/>
+        </w:rPr>
+        <w:t xml:space="preserve"> 2020;114:104413.</w:t>
       </w:r>
     </w:p>
     <w:p>
@@ -19929,27 +19817,15 @@
         <w:rPr>
           <w:rFonts w:ascii="Calibri" w:hAnsi="Calibri" w:cs="Calibri"/>
         </w:rPr>
-        <w:t xml:space="preserve">12. </w:t>
+        <w:lastRenderedPageBreak/>
+        <w:t xml:space="preserve">15. </w:t>
       </w:r>
       <w:r>
         <w:rPr>
           <w:rFonts w:ascii="Calibri" w:hAnsi="Calibri" w:cs="Calibri"/>
         </w:rPr>
         <w:tab/>
-      </w:r>
-      <w:proofErr w:type="spellStart"/>
-      <w:r>
-        <w:rPr>
-          <w:rFonts w:ascii="Calibri" w:hAnsi="Calibri" w:cs="Calibri"/>
-        </w:rPr>
-        <w:t>Oosterwijk</w:t>
-      </w:r>
-      <w:proofErr w:type="spellEnd"/>
-      <w:r>
-        <w:rPr>
-          <w:rFonts w:ascii="Calibri" w:hAnsi="Calibri" w:cs="Calibri"/>
-        </w:rPr>
-        <w:t xml:space="preserve"> VNL, Molenaar JM, van Bilsen LA, Kiefte-de Jong JC. Ramadan Fasting during Pregnancy and Health Outcomes in Offspring: A Systematic Review. </w:t>
+        <w:t xml:space="preserve">Upadhyay A, Anjum B, Godbole NM, </w:t>
       </w:r>
       <w:r>
         <w:rPr>
@@ -19957,27 +19833,27 @@
           <w:i/>
           <w:iCs/>
         </w:rPr>
-        <w:t>Nutrients</w:t>
-      </w:r>
-      <w:r>
-        <w:rPr>
-          <w:rFonts w:ascii="Calibri" w:hAnsi="Calibri" w:cs="Calibri"/>
-        </w:rPr>
-        <w:t xml:space="preserve"> </w:t>
-      </w:r>
-      <w:proofErr w:type="gramStart"/>
-      <w:r>
-        <w:rPr>
-          <w:rFonts w:ascii="Calibri" w:hAnsi="Calibri" w:cs="Calibri"/>
-        </w:rPr>
-        <w:t>2021;13:3450</w:t>
-      </w:r>
-      <w:proofErr w:type="gramEnd"/>
-      <w:r>
-        <w:rPr>
-          <w:rFonts w:ascii="Calibri" w:hAnsi="Calibri" w:cs="Calibri"/>
-        </w:rPr>
-        <w:t>.</w:t>
+        <w:t>et al.</w:t>
+      </w:r>
+      <w:r>
+        <w:rPr>
+          <w:rFonts w:ascii="Calibri" w:hAnsi="Calibri" w:cs="Calibri"/>
+        </w:rPr>
+        <w:t xml:space="preserve"> Time-restricted feeding reduces high-fat diet associated placental inflammation and limits adverse effects on fetal organ development. </w:t>
+      </w:r>
+      <w:r>
+        <w:rPr>
+          <w:rFonts w:ascii="Calibri" w:hAnsi="Calibri" w:cs="Calibri"/>
+          <w:i/>
+          <w:iCs/>
+        </w:rPr>
+        <w:t>Biochemical and Biophysical Research Communications</w:t>
+      </w:r>
+      <w:r>
+        <w:rPr>
+          <w:rFonts w:ascii="Calibri" w:hAnsi="Calibri" w:cs="Calibri"/>
+        </w:rPr>
+        <w:t xml:space="preserve"> 2019;514:415–421.</w:t>
       </w:r>
     </w:p>
     <w:p>
@@ -19991,14 +19867,14 @@
         <w:rPr>
           <w:rFonts w:ascii="Calibri" w:hAnsi="Calibri" w:cs="Calibri"/>
         </w:rPr>
-        <w:t xml:space="preserve">13. </w:t>
+        <w:t xml:space="preserve">16. </w:t>
       </w:r>
       <w:r>
         <w:rPr>
           <w:rFonts w:ascii="Calibri" w:hAnsi="Calibri" w:cs="Calibri"/>
         </w:rPr>
         <w:tab/>
-        <w:t xml:space="preserve">Ali AM, Kunugi H. Intermittent Fasting, Dietary Modifications, and Exercise for the Control of Gestational Diabetes and Maternal Mood Dysregulation: A Review and a Case Report. </w:t>
+        <w:t xml:space="preserve">Prates KV, Pavanello A, Gongora AB, </w:t>
       </w:r>
       <w:r>
         <w:rPr>
@@ -20006,27 +19882,27 @@
           <w:i/>
           <w:iCs/>
         </w:rPr>
-        <w:t>Int J Environ Res Public Health</w:t>
-      </w:r>
-      <w:r>
-        <w:rPr>
-          <w:rFonts w:ascii="Calibri" w:hAnsi="Calibri" w:cs="Calibri"/>
-        </w:rPr>
-        <w:t xml:space="preserve"> </w:t>
-      </w:r>
-      <w:proofErr w:type="gramStart"/>
-      <w:r>
-        <w:rPr>
-          <w:rFonts w:ascii="Calibri" w:hAnsi="Calibri" w:cs="Calibri"/>
-        </w:rPr>
-        <w:t>2020;17:9379</w:t>
-      </w:r>
-      <w:proofErr w:type="gramEnd"/>
-      <w:r>
-        <w:rPr>
-          <w:rFonts w:ascii="Calibri" w:hAnsi="Calibri" w:cs="Calibri"/>
-        </w:rPr>
-        <w:t>.</w:t>
+        <w:t>et al.</w:t>
+      </w:r>
+      <w:r>
+        <w:rPr>
+          <w:rFonts w:ascii="Calibri" w:hAnsi="Calibri" w:cs="Calibri"/>
+        </w:rPr>
+        <w:t xml:space="preserve"> Time-restricted feeding during embryonic development leads to metabolic dysfunction in adult rat offspring. </w:t>
+      </w:r>
+      <w:r>
+        <w:rPr>
+          <w:rFonts w:ascii="Calibri" w:hAnsi="Calibri" w:cs="Calibri"/>
+          <w:i/>
+          <w:iCs/>
+        </w:rPr>
+        <w:t>Nutrition</w:t>
+      </w:r>
+      <w:r>
+        <w:rPr>
+          <w:rFonts w:ascii="Calibri" w:hAnsi="Calibri" w:cs="Calibri"/>
+        </w:rPr>
+        <w:t xml:space="preserve"> 2022:111776.</w:t>
       </w:r>
     </w:p>
     <w:p>
@@ -20040,14 +19916,14 @@
         <w:rPr>
           <w:rFonts w:ascii="Calibri" w:hAnsi="Calibri" w:cs="Calibri"/>
         </w:rPr>
-        <w:t xml:space="preserve">14. </w:t>
+        <w:t xml:space="preserve">17. </w:t>
       </w:r>
       <w:r>
         <w:rPr>
           <w:rFonts w:ascii="Calibri" w:hAnsi="Calibri" w:cs="Calibri"/>
         </w:rPr>
         <w:tab/>
-        <w:t xml:space="preserve">Upadhyay A, Sinha RA, Kumar A, Godbole MM. Time-restricted feeding ameliorates maternal high-fat diet-induced fetal lung injury. </w:t>
+        <w:t xml:space="preserve">Cienfuegos S, Gabel K, Kalam F, </w:t>
       </w:r>
       <w:r>
         <w:rPr>
@@ -20055,27 +19931,27 @@
           <w:i/>
           <w:iCs/>
         </w:rPr>
-        <w:t>Experimental and Molecular Pathology</w:t>
-      </w:r>
-      <w:r>
-        <w:rPr>
-          <w:rFonts w:ascii="Calibri" w:hAnsi="Calibri" w:cs="Calibri"/>
-        </w:rPr>
-        <w:t xml:space="preserve"> </w:t>
-      </w:r>
-      <w:proofErr w:type="gramStart"/>
-      <w:r>
-        <w:rPr>
-          <w:rFonts w:ascii="Calibri" w:hAnsi="Calibri" w:cs="Calibri"/>
-        </w:rPr>
-        <w:t>2020;114:104413</w:t>
-      </w:r>
-      <w:proofErr w:type="gramEnd"/>
-      <w:r>
-        <w:rPr>
-          <w:rFonts w:ascii="Calibri" w:hAnsi="Calibri" w:cs="Calibri"/>
-        </w:rPr>
-        <w:t>.</w:t>
+        <w:t>et al.</w:t>
+      </w:r>
+      <w:r>
+        <w:rPr>
+          <w:rFonts w:ascii="Calibri" w:hAnsi="Calibri" w:cs="Calibri"/>
+        </w:rPr>
+        <w:t xml:space="preserve"> Effects of 4- and 6-h Time-Restricted Feeding on Weight and Cardiometabolic Health: A Randomized Controlled Trial in Adults with Obesity. </w:t>
+      </w:r>
+      <w:r>
+        <w:rPr>
+          <w:rFonts w:ascii="Calibri" w:hAnsi="Calibri" w:cs="Calibri"/>
+          <w:i/>
+          <w:iCs/>
+        </w:rPr>
+        <w:t>Cell Metabolism</w:t>
+      </w:r>
+      <w:r>
+        <w:rPr>
+          <w:rFonts w:ascii="Calibri" w:hAnsi="Calibri" w:cs="Calibri"/>
+        </w:rPr>
+        <w:t xml:space="preserve"> 2020;32:366-378.e3.</w:t>
       </w:r>
     </w:p>
     <w:p>
@@ -20089,15 +19965,14 @@
         <w:rPr>
           <w:rFonts w:ascii="Calibri" w:hAnsi="Calibri" w:cs="Calibri"/>
         </w:rPr>
-        <w:lastRenderedPageBreak/>
-        <w:t xml:space="preserve">15. </w:t>
+        <w:t xml:space="preserve">18. </w:t>
       </w:r>
       <w:r>
         <w:rPr>
           <w:rFonts w:ascii="Calibri" w:hAnsi="Calibri" w:cs="Calibri"/>
         </w:rPr>
         <w:tab/>
-        <w:t xml:space="preserve">Upadhyay A, Anjum B, Godbole NM, </w:t>
+        <w:t xml:space="preserve">Gabel K, Hoddy KK, Haggerty N, </w:t>
       </w:r>
       <w:r>
         <w:rPr>
@@ -20111,7 +19986,7 @@
         <w:rPr>
           <w:rFonts w:ascii="Calibri" w:hAnsi="Calibri" w:cs="Calibri"/>
         </w:rPr>
-        <w:t xml:space="preserve"> Time-restricted feeding reduces high-fat diet associated placental inflammation and limits adverse effects on fetal organ development. </w:t>
+        <w:t xml:space="preserve"> Effects of 8-hour time restricted feeding on body weight and metabolic disease risk factors in obese adults: A pilot study. </w:t>
       </w:r>
       <w:r>
         <w:rPr>
@@ -20119,27 +19994,13 @@
           <w:i/>
           <w:iCs/>
         </w:rPr>
-        <w:t>Biochemical and Biophysical Research Communications</w:t>
-      </w:r>
-      <w:r>
-        <w:rPr>
-          <w:rFonts w:ascii="Calibri" w:hAnsi="Calibri" w:cs="Calibri"/>
-        </w:rPr>
-        <w:t xml:space="preserve"> </w:t>
-      </w:r>
-      <w:proofErr w:type="gramStart"/>
-      <w:r>
-        <w:rPr>
-          <w:rFonts w:ascii="Calibri" w:hAnsi="Calibri" w:cs="Calibri"/>
-        </w:rPr>
-        <w:t>2019;514:415</w:t>
-      </w:r>
-      <w:proofErr w:type="gramEnd"/>
-      <w:r>
-        <w:rPr>
-          <w:rFonts w:ascii="Calibri" w:hAnsi="Calibri" w:cs="Calibri"/>
-        </w:rPr>
-        <w:t>–421.</w:t>
+        <w:t>Nutr Healthy Aging</w:t>
+      </w:r>
+      <w:r>
+        <w:rPr>
+          <w:rFonts w:ascii="Calibri" w:hAnsi="Calibri" w:cs="Calibri"/>
+        </w:rPr>
+        <w:t xml:space="preserve"> 2018;4:345–353.</w:t>
       </w:r>
     </w:p>
     <w:p>
@@ -20153,28 +20014,14 @@
         <w:rPr>
           <w:rFonts w:ascii="Calibri" w:hAnsi="Calibri" w:cs="Calibri"/>
         </w:rPr>
-        <w:t xml:space="preserve">16. </w:t>
+        <w:t xml:space="preserve">19. </w:t>
       </w:r>
       <w:r>
         <w:rPr>
           <w:rFonts w:ascii="Calibri" w:hAnsi="Calibri" w:cs="Calibri"/>
         </w:rPr>
         <w:tab/>
-        <w:t xml:space="preserve">Prates KV, </w:t>
-      </w:r>
-      <w:proofErr w:type="spellStart"/>
-      <w:r>
-        <w:rPr>
-          <w:rFonts w:ascii="Calibri" w:hAnsi="Calibri" w:cs="Calibri"/>
-        </w:rPr>
-        <w:t>Pavanello</w:t>
-      </w:r>
-      <w:proofErr w:type="spellEnd"/>
-      <w:r>
-        <w:rPr>
-          <w:rFonts w:ascii="Calibri" w:hAnsi="Calibri" w:cs="Calibri"/>
-        </w:rPr>
-        <w:t xml:space="preserve"> A, Gongora AB, </w:t>
+        <w:t xml:space="preserve">Gill S, Panda S. A smartphone app reveals erratic diurnal eating patterns in humans that can be modulated for health benefits. </w:t>
       </w:r>
       <w:r>
         <w:rPr>
@@ -20182,13 +20029,34 @@
           <w:i/>
           <w:iCs/>
         </w:rPr>
-        <w:t>et al.</w:t>
-      </w:r>
-      <w:r>
-        <w:rPr>
-          <w:rFonts w:ascii="Calibri" w:hAnsi="Calibri" w:cs="Calibri"/>
-        </w:rPr>
-        <w:t xml:space="preserve"> Time-restricted feeding during embryonic development leads to metabolic dysfunction in adult rat offspring. </w:t>
+        <w:t>Cell Metab</w:t>
+      </w:r>
+      <w:r>
+        <w:rPr>
+          <w:rFonts w:ascii="Calibri" w:hAnsi="Calibri" w:cs="Calibri"/>
+        </w:rPr>
+        <w:t xml:space="preserve"> 2015;22:789–798.</w:t>
+      </w:r>
+    </w:p>
+    <w:p>
+      <w:pPr>
+        <w:pStyle w:val="Bibliography"/>
+        <w:rPr>
+          <w:rFonts w:ascii="Calibri" w:hAnsi="Calibri" w:cs="Calibri"/>
+        </w:rPr>
+      </w:pPr>
+      <w:r>
+        <w:rPr>
+          <w:rFonts w:ascii="Calibri" w:hAnsi="Calibri" w:cs="Calibri"/>
+        </w:rPr>
+        <w:t xml:space="preserve">20. </w:t>
+      </w:r>
+      <w:r>
+        <w:rPr>
+          <w:rFonts w:ascii="Calibri" w:hAnsi="Calibri" w:cs="Calibri"/>
+        </w:rPr>
+        <w:tab/>
+        <w:t xml:space="preserve">Moro T, Tinsley G, Bianco A, </w:t>
       </w:r>
       <w:r>
         <w:rPr>
@@ -20196,13 +20064,27 @@
           <w:i/>
           <w:iCs/>
         </w:rPr>
-        <w:t>Nutrition</w:t>
-      </w:r>
-      <w:r>
-        <w:rPr>
-          <w:rFonts w:ascii="Calibri" w:hAnsi="Calibri" w:cs="Calibri"/>
-        </w:rPr>
-        <w:t xml:space="preserve"> 2022:111776.</w:t>
+        <w:t>et al.</w:t>
+      </w:r>
+      <w:r>
+        <w:rPr>
+          <w:rFonts w:ascii="Calibri" w:hAnsi="Calibri" w:cs="Calibri"/>
+        </w:rPr>
+        <w:t xml:space="preserve"> Effects of eight weeks of time-restricted feeding (16/8) on basal metabolism, maximal strength, body composition, inflammation, and cardiovascular risk factors in resistance-trained males. </w:t>
+      </w:r>
+      <w:r>
+        <w:rPr>
+          <w:rFonts w:ascii="Calibri" w:hAnsi="Calibri" w:cs="Calibri"/>
+          <w:i/>
+          <w:iCs/>
+        </w:rPr>
+        <w:t>J Transl Med</w:t>
+      </w:r>
+      <w:r>
+        <w:rPr>
+          <w:rFonts w:ascii="Calibri" w:hAnsi="Calibri" w:cs="Calibri"/>
+        </w:rPr>
+        <w:t xml:space="preserve"> 2016;14:290.</w:t>
       </w:r>
     </w:p>
     <w:p>
@@ -20216,14 +20098,14 @@
         <w:rPr>
           <w:rFonts w:ascii="Calibri" w:hAnsi="Calibri" w:cs="Calibri"/>
         </w:rPr>
-        <w:t xml:space="preserve">17. </w:t>
+        <w:t xml:space="preserve">21. </w:t>
       </w:r>
       <w:r>
         <w:rPr>
           <w:rFonts w:ascii="Calibri" w:hAnsi="Calibri" w:cs="Calibri"/>
         </w:rPr>
         <w:tab/>
-        <w:t xml:space="preserve">Cienfuegos S, Gabel K, Kalam F, </w:t>
+        <w:t xml:space="preserve">Antoni R, Robertson TM, Robertson MD, Johnston JD. A pilot feasibility study exploring the effects of a moderate time-restricted feeding intervention on energy intake, adiposity and metabolic physiology in free-living human subjects. </w:t>
       </w:r>
       <w:r>
         <w:rPr>
@@ -20231,13 +20113,34 @@
           <w:i/>
           <w:iCs/>
         </w:rPr>
-        <w:t>et al.</w:t>
-      </w:r>
-      <w:r>
-        <w:rPr>
-          <w:rFonts w:ascii="Calibri" w:hAnsi="Calibri" w:cs="Calibri"/>
-        </w:rPr>
-        <w:t xml:space="preserve"> Effects of 4- and 6-h Time-Restricted Feeding on Weight and Cardiometabolic Health: A Randomized Controlled Trial in Adults with Obesity. </w:t>
+        <w:t>Journal of Nutritional Science</w:t>
+      </w:r>
+      <w:r>
+        <w:rPr>
+          <w:rFonts w:ascii="Calibri" w:hAnsi="Calibri" w:cs="Calibri"/>
+        </w:rPr>
+        <w:t xml:space="preserve"> 2018;7.</w:t>
+      </w:r>
+    </w:p>
+    <w:p>
+      <w:pPr>
+        <w:pStyle w:val="Bibliography"/>
+        <w:rPr>
+          <w:rFonts w:ascii="Calibri" w:hAnsi="Calibri" w:cs="Calibri"/>
+        </w:rPr>
+      </w:pPr>
+      <w:r>
+        <w:rPr>
+          <w:rFonts w:ascii="Calibri" w:hAnsi="Calibri" w:cs="Calibri"/>
+        </w:rPr>
+        <w:t xml:space="preserve">22. </w:t>
+      </w:r>
+      <w:r>
+        <w:rPr>
+          <w:rFonts w:ascii="Calibri" w:hAnsi="Calibri" w:cs="Calibri"/>
+        </w:rPr>
+        <w:tab/>
+        <w:t xml:space="preserve">Lowe DA, Wu N, Rohdin-Bibby L, </w:t>
       </w:r>
       <w:r>
         <w:rPr>
@@ -20245,27 +20148,27 @@
           <w:i/>
           <w:iCs/>
         </w:rPr>
-        <w:t>Cell Metabolism</w:t>
-      </w:r>
-      <w:r>
-        <w:rPr>
-          <w:rFonts w:ascii="Calibri" w:hAnsi="Calibri" w:cs="Calibri"/>
-        </w:rPr>
-        <w:t xml:space="preserve"> </w:t>
-      </w:r>
-      <w:proofErr w:type="gramStart"/>
-      <w:r>
-        <w:rPr>
-          <w:rFonts w:ascii="Calibri" w:hAnsi="Calibri" w:cs="Calibri"/>
-        </w:rPr>
-        <w:t>2020;32:366</w:t>
-      </w:r>
-      <w:proofErr w:type="gramEnd"/>
-      <w:r>
-        <w:rPr>
-          <w:rFonts w:ascii="Calibri" w:hAnsi="Calibri" w:cs="Calibri"/>
-        </w:rPr>
-        <w:t>-378.e3.</w:t>
+        <w:t>et al.</w:t>
+      </w:r>
+      <w:r>
+        <w:rPr>
+          <w:rFonts w:ascii="Calibri" w:hAnsi="Calibri" w:cs="Calibri"/>
+        </w:rPr>
+        <w:t xml:space="preserve"> Effects of Time-Restricted Eating on Weight Loss and Other Metabolic Parameters in Women and Men With Overweight and Obesity: The TREAT Randomized Clinical Trial. </w:t>
+      </w:r>
+      <w:r>
+        <w:rPr>
+          <w:rFonts w:ascii="Calibri" w:hAnsi="Calibri" w:cs="Calibri"/>
+          <w:i/>
+          <w:iCs/>
+        </w:rPr>
+        <w:t>JAMA Intern Med</w:t>
+      </w:r>
+      <w:r>
+        <w:rPr>
+          <w:rFonts w:ascii="Calibri" w:hAnsi="Calibri" w:cs="Calibri"/>
+        </w:rPr>
+        <w:t xml:space="preserve"> 2020.</w:t>
       </w:r>
     </w:p>
     <w:p>
@@ -20279,14 +20182,14 @@
         <w:rPr>
           <w:rFonts w:ascii="Calibri" w:hAnsi="Calibri" w:cs="Calibri"/>
         </w:rPr>
-        <w:t xml:space="preserve">18. </w:t>
+        <w:t xml:space="preserve">23. </w:t>
       </w:r>
       <w:r>
         <w:rPr>
           <w:rFonts w:ascii="Calibri" w:hAnsi="Calibri" w:cs="Calibri"/>
         </w:rPr>
         <w:tab/>
-        <w:t xml:space="preserve">Gabel K, Hoddy KK, Haggerty N, </w:t>
+        <w:t xml:space="preserve">Sutton EF, Beyl R, Early KS, Cefalu WT, Ravussin E, Peterson CM. Early Time-Restricted Feeding Improves Insulin Sensitivity, Blood Pressure, and Oxidative Stress Even without Weight Loss in Men with Prediabetes. </w:t>
       </w:r>
       <w:r>
         <w:rPr>
@@ -20294,51 +20197,62 @@
           <w:i/>
           <w:iCs/>
         </w:rPr>
-        <w:t>et al.</w:t>
-      </w:r>
-      <w:r>
-        <w:rPr>
-          <w:rFonts w:ascii="Calibri" w:hAnsi="Calibri" w:cs="Calibri"/>
-        </w:rPr>
-        <w:t xml:space="preserve"> Effects of 8-hour time restricted feeding on body weight and metabolic disease risk factors in obese adults: A pilot study. </w:t>
-      </w:r>
-      <w:proofErr w:type="spellStart"/>
+        <w:t>Cell Metab</w:t>
+      </w:r>
+      <w:r>
+        <w:rPr>
+          <w:rFonts w:ascii="Calibri" w:hAnsi="Calibri" w:cs="Calibri"/>
+        </w:rPr>
+        <w:t xml:space="preserve"> 2018;27:1212-1221.e3.</w:t>
+      </w:r>
+    </w:p>
+    <w:p>
+      <w:pPr>
+        <w:pStyle w:val="Bibliography"/>
+        <w:rPr>
+          <w:rFonts w:ascii="Calibri" w:hAnsi="Calibri" w:cs="Calibri"/>
+        </w:rPr>
+      </w:pPr>
+      <w:r>
+        <w:rPr>
+          <w:rFonts w:ascii="Calibri" w:hAnsi="Calibri" w:cs="Calibri"/>
+        </w:rPr>
+        <w:t xml:space="preserve">24. </w:t>
+      </w:r>
+      <w:r>
+        <w:rPr>
+          <w:rFonts w:ascii="Calibri" w:hAnsi="Calibri" w:cs="Calibri"/>
+        </w:rPr>
+        <w:tab/>
+        <w:t xml:space="preserve">Hutchison AT, Regmi P, Manoogian ENC, </w:t>
+      </w:r>
       <w:r>
         <w:rPr>
           <w:rFonts w:ascii="Calibri" w:hAnsi="Calibri" w:cs="Calibri"/>
           <w:i/>
           <w:iCs/>
         </w:rPr>
-        <w:t>Nutr</w:t>
-      </w:r>
-      <w:proofErr w:type="spellEnd"/>
+        <w:t>et al.</w:t>
+      </w:r>
+      <w:r>
+        <w:rPr>
+          <w:rFonts w:ascii="Calibri" w:hAnsi="Calibri" w:cs="Calibri"/>
+        </w:rPr>
+        <w:t xml:space="preserve"> Time-Restricted Feeding Improves Glucose Tolerance in Men at Risk for Type 2 Diabetes: A Randomized Crossover Trial. </w:t>
+      </w:r>
       <w:r>
         <w:rPr>
           <w:rFonts w:ascii="Calibri" w:hAnsi="Calibri" w:cs="Calibri"/>
           <w:i/>
           <w:iCs/>
         </w:rPr>
-        <w:t xml:space="preserve"> Healthy Aging</w:t>
-      </w:r>
-      <w:r>
-        <w:rPr>
-          <w:rFonts w:ascii="Calibri" w:hAnsi="Calibri" w:cs="Calibri"/>
-        </w:rPr>
-        <w:t xml:space="preserve"> </w:t>
-      </w:r>
-      <w:proofErr w:type="gramStart"/>
-      <w:r>
-        <w:rPr>
-          <w:rFonts w:ascii="Calibri" w:hAnsi="Calibri" w:cs="Calibri"/>
-        </w:rPr>
-        <w:t>2018;4:345</w:t>
-      </w:r>
-      <w:proofErr w:type="gramEnd"/>
-      <w:r>
-        <w:rPr>
-          <w:rFonts w:ascii="Calibri" w:hAnsi="Calibri" w:cs="Calibri"/>
-        </w:rPr>
-        <w:t>–353.</w:t>
+        <w:t>Obesity</w:t>
+      </w:r>
+      <w:r>
+        <w:rPr>
+          <w:rFonts w:ascii="Calibri" w:hAnsi="Calibri" w:cs="Calibri"/>
+        </w:rPr>
+        <w:t xml:space="preserve"> 2019;27:724–732.</w:t>
       </w:r>
     </w:p>
     <w:p>
@@ -20352,14 +20266,14 @@
         <w:rPr>
           <w:rFonts w:ascii="Calibri" w:hAnsi="Calibri" w:cs="Calibri"/>
         </w:rPr>
-        <w:t xml:space="preserve">19. </w:t>
+        <w:t xml:space="preserve">25. </w:t>
       </w:r>
       <w:r>
         <w:rPr>
           <w:rFonts w:ascii="Calibri" w:hAnsi="Calibri" w:cs="Calibri"/>
         </w:rPr>
         <w:tab/>
-        <w:t xml:space="preserve">Gill S, Panda S. A smartphone app reveals erratic diurnal eating patterns in humans that can be modulated for health benefits. </w:t>
+        <w:t xml:space="preserve">Jamshed H, Beyl RA, Della Manna DL, Yang ES, Ravussin E, Peterson CM. Early Time-Restricted Feeding Improves 24-Hour Glucose Levels and Affects Markers of the Circadian Clock, Aging, and Autophagy in Humans. </w:t>
       </w:r>
       <w:r>
         <w:rPr>
@@ -20367,37 +20281,62 @@
           <w:i/>
           <w:iCs/>
         </w:rPr>
-        <w:t xml:space="preserve">Cell </w:t>
-      </w:r>
-      <w:proofErr w:type="spellStart"/>
+        <w:t>Nutrients</w:t>
+      </w:r>
+      <w:r>
+        <w:rPr>
+          <w:rFonts w:ascii="Calibri" w:hAnsi="Calibri" w:cs="Calibri"/>
+        </w:rPr>
+        <w:t xml:space="preserve"> 2019;11:1234.</w:t>
+      </w:r>
+    </w:p>
+    <w:p>
+      <w:pPr>
+        <w:pStyle w:val="Bibliography"/>
+        <w:rPr>
+          <w:rFonts w:ascii="Calibri" w:hAnsi="Calibri" w:cs="Calibri"/>
+        </w:rPr>
+      </w:pPr>
+      <w:r>
+        <w:rPr>
+          <w:rFonts w:ascii="Calibri" w:hAnsi="Calibri" w:cs="Calibri"/>
+        </w:rPr>
+        <w:t xml:space="preserve">26. </w:t>
+      </w:r>
+      <w:r>
+        <w:rPr>
+          <w:rFonts w:ascii="Calibri" w:hAnsi="Calibri" w:cs="Calibri"/>
+        </w:rPr>
+        <w:tab/>
+        <w:t xml:space="preserve">Wilkinson MJ, Manoogian ENC, Zadourian A, </w:t>
+      </w:r>
       <w:r>
         <w:rPr>
           <w:rFonts w:ascii="Calibri" w:hAnsi="Calibri" w:cs="Calibri"/>
           <w:i/>
           <w:iCs/>
         </w:rPr>
-        <w:t>Metab</w:t>
-      </w:r>
-      <w:proofErr w:type="spellEnd"/>
-      <w:r>
-        <w:rPr>
-          <w:rFonts w:ascii="Calibri" w:hAnsi="Calibri" w:cs="Calibri"/>
-        </w:rPr>
-        <w:t xml:space="preserve"> </w:t>
-      </w:r>
-      <w:proofErr w:type="gramStart"/>
-      <w:r>
-        <w:rPr>
-          <w:rFonts w:ascii="Calibri" w:hAnsi="Calibri" w:cs="Calibri"/>
-        </w:rPr>
-        <w:t>2015;22:789</w:t>
-      </w:r>
-      <w:proofErr w:type="gramEnd"/>
-      <w:r>
-        <w:rPr>
-          <w:rFonts w:ascii="Calibri" w:hAnsi="Calibri" w:cs="Calibri"/>
-        </w:rPr>
-        <w:t>–798.</w:t>
+        <w:t>et al.</w:t>
+      </w:r>
+      <w:r>
+        <w:rPr>
+          <w:rFonts w:ascii="Calibri" w:hAnsi="Calibri" w:cs="Calibri"/>
+        </w:rPr>
+        <w:t xml:space="preserve"> Ten-Hour Time-Restricted Eating Reduces Weight, Blood Pressure, and Atherogenic Lipids in Patients with Metabolic Syndrome. </w:t>
+      </w:r>
+      <w:r>
+        <w:rPr>
+          <w:rFonts w:ascii="Calibri" w:hAnsi="Calibri" w:cs="Calibri"/>
+          <w:i/>
+          <w:iCs/>
+        </w:rPr>
+        <w:t>Cell Metab</w:t>
+      </w:r>
+      <w:r>
+        <w:rPr>
+          <w:rFonts w:ascii="Calibri" w:hAnsi="Calibri" w:cs="Calibri"/>
+        </w:rPr>
+        <w:t xml:space="preserve"> 2020;31:92-104.e5.</w:t>
       </w:r>
     </w:p>
     <w:p>
@@ -20411,14 +20350,15 @@
         <w:rPr>
           <w:rFonts w:ascii="Calibri" w:hAnsi="Calibri" w:cs="Calibri"/>
         </w:rPr>
-        <w:t xml:space="preserve">20. </w:t>
+        <w:lastRenderedPageBreak/>
+        <w:t xml:space="preserve">27. </w:t>
       </w:r>
       <w:r>
         <w:rPr>
           <w:rFonts w:ascii="Calibri" w:hAnsi="Calibri" w:cs="Calibri"/>
         </w:rPr>
         <w:tab/>
-        <w:t xml:space="preserve">Moro T, Tinsley G, Bianco A, </w:t>
+        <w:t xml:space="preserve">Ravussin E, Beyl RA, Poggiogalle E, Hsia DS, Peterson CM. Early Time-Restricted Feeding Reduces Appetite and Increases Fat Oxidation But Does Not Affect Energy Expenditure in Humans. </w:t>
       </w:r>
       <w:r>
         <w:rPr>
@@ -20426,13 +20366,34 @@
           <w:i/>
           <w:iCs/>
         </w:rPr>
-        <w:t>et al.</w:t>
-      </w:r>
-      <w:r>
-        <w:rPr>
-          <w:rFonts w:ascii="Calibri" w:hAnsi="Calibri" w:cs="Calibri"/>
-        </w:rPr>
-        <w:t xml:space="preserve"> Effects of eight weeks of time-restricted feeding (16/8) on basal metabolism, maximal strength, body composition, inflammation, and cardiovascular risk factors in resistance-trained males. </w:t>
+        <w:t>Obesity</w:t>
+      </w:r>
+      <w:r>
+        <w:rPr>
+          <w:rFonts w:ascii="Calibri" w:hAnsi="Calibri" w:cs="Calibri"/>
+        </w:rPr>
+        <w:t xml:space="preserve"> 2019;27:1244–1254.</w:t>
+      </w:r>
+    </w:p>
+    <w:p>
+      <w:pPr>
+        <w:pStyle w:val="Bibliography"/>
+        <w:rPr>
+          <w:rFonts w:ascii="Calibri" w:hAnsi="Calibri" w:cs="Calibri"/>
+        </w:rPr>
+      </w:pPr>
+      <w:r>
+        <w:rPr>
+          <w:rFonts w:ascii="Calibri" w:hAnsi="Calibri" w:cs="Calibri"/>
+        </w:rPr>
+        <w:t xml:space="preserve">28. </w:t>
+      </w:r>
+      <w:r>
+        <w:rPr>
+          <w:rFonts w:ascii="Calibri" w:hAnsi="Calibri" w:cs="Calibri"/>
+        </w:rPr>
+        <w:tab/>
+        <w:t xml:space="preserve">Gabel K, Hoddy KK, Burgess HJ, Varady KA. Effect of 8-h time-restricted feeding on sleep quality and duration in adults with obesity. </w:t>
       </w:r>
       <w:r>
         <w:rPr>
@@ -20440,45 +20401,83 @@
           <w:i/>
           <w:iCs/>
         </w:rPr>
-        <w:t xml:space="preserve">J </w:t>
-      </w:r>
-      <w:proofErr w:type="spellStart"/>
+        <w:t>Appl Physiol Nutr Metab</w:t>
+      </w:r>
+      <w:r>
+        <w:rPr>
+          <w:rFonts w:ascii="Calibri" w:hAnsi="Calibri" w:cs="Calibri"/>
+        </w:rPr>
+        <w:t xml:space="preserve"> 2019;44:903–906.</w:t>
+      </w:r>
+    </w:p>
+    <w:p>
+      <w:pPr>
+        <w:pStyle w:val="Bibliography"/>
+        <w:rPr>
+          <w:rFonts w:ascii="Calibri" w:hAnsi="Calibri" w:cs="Calibri"/>
+        </w:rPr>
+      </w:pPr>
+      <w:r>
+        <w:rPr>
+          <w:rFonts w:ascii="Calibri" w:hAnsi="Calibri" w:cs="Calibri"/>
+        </w:rPr>
+        <w:t xml:space="preserve">29. </w:t>
+      </w:r>
+      <w:r>
+        <w:rPr>
+          <w:rFonts w:ascii="Calibri" w:hAnsi="Calibri" w:cs="Calibri"/>
+        </w:rPr>
+        <w:tab/>
+        <w:t xml:space="preserve">Boucsein A, Rizwan MZ, Tups A. Hypothalamic leptin sensitivity and health benefits of time-restricted feeding are dependent on the time of day in male mice. </w:t>
+      </w:r>
       <w:r>
         <w:rPr>
           <w:rFonts w:ascii="Calibri" w:hAnsi="Calibri" w:cs="Calibri"/>
           <w:i/>
           <w:iCs/>
         </w:rPr>
-        <w:t>Transl</w:t>
-      </w:r>
-      <w:proofErr w:type="spellEnd"/>
+        <w:t>FASEB J</w:t>
+      </w:r>
+      <w:r>
+        <w:rPr>
+          <w:rFonts w:ascii="Calibri" w:hAnsi="Calibri" w:cs="Calibri"/>
+        </w:rPr>
+        <w:t xml:space="preserve"> 2019;33:12175–12187.</w:t>
+      </w:r>
+    </w:p>
+    <w:p>
+      <w:pPr>
+        <w:pStyle w:val="Bibliography"/>
+        <w:rPr>
+          <w:rFonts w:ascii="Calibri" w:hAnsi="Calibri" w:cs="Calibri"/>
+        </w:rPr>
+      </w:pPr>
+      <w:r>
+        <w:rPr>
+          <w:rFonts w:ascii="Calibri" w:hAnsi="Calibri" w:cs="Calibri"/>
+        </w:rPr>
+        <w:t xml:space="preserve">30. </w:t>
+      </w:r>
+      <w:r>
+        <w:rPr>
+          <w:rFonts w:ascii="Calibri" w:hAnsi="Calibri" w:cs="Calibri"/>
+        </w:rPr>
+        <w:tab/>
+        <w:t xml:space="preserve">Chaix A, Zarrinpar A, Miu P, Panda S. Time-restricted feeding is a preventative and therapeutic intervention against diverse nutritional challenges. </w:t>
+      </w:r>
       <w:r>
         <w:rPr>
           <w:rFonts w:ascii="Calibri" w:hAnsi="Calibri" w:cs="Calibri"/>
           <w:i/>
           <w:iCs/>
         </w:rPr>
-        <w:t xml:space="preserve"> Med</w:t>
-      </w:r>
-      <w:r>
-        <w:rPr>
-          <w:rFonts w:ascii="Calibri" w:hAnsi="Calibri" w:cs="Calibri"/>
-        </w:rPr>
-        <w:t xml:space="preserve"> </w:t>
-      </w:r>
-      <w:proofErr w:type="gramStart"/>
-      <w:r>
-        <w:rPr>
-          <w:rFonts w:ascii="Calibri" w:hAnsi="Calibri" w:cs="Calibri"/>
-        </w:rPr>
-        <w:t>2016;14:290</w:t>
-      </w:r>
-      <w:proofErr w:type="gramEnd"/>
-      <w:r>
-        <w:rPr>
-          <w:rFonts w:ascii="Calibri" w:hAnsi="Calibri" w:cs="Calibri"/>
-        </w:rPr>
-        <w:t>.</w:t>
+        <w:t>Cell Metab</w:t>
+      </w:r>
+      <w:r>
+        <w:rPr>
+          <w:rFonts w:ascii="Calibri" w:hAnsi="Calibri" w:cs="Calibri"/>
+        </w:rPr>
+        <w:t xml:space="preserve"> 2014;20:991–1005.</w:t>
       </w:r>
     </w:p>
     <w:p>
@@ -20492,14 +20491,14 @@
         <w:rPr>
           <w:rFonts w:ascii="Calibri" w:hAnsi="Calibri" w:cs="Calibri"/>
         </w:rPr>
-        <w:t xml:space="preserve">21. </w:t>
+        <w:t xml:space="preserve">31. </w:t>
       </w:r>
       <w:r>
         <w:rPr>
           <w:rFonts w:ascii="Calibri" w:hAnsi="Calibri" w:cs="Calibri"/>
         </w:rPr>
         <w:tab/>
-        <w:t xml:space="preserve">Antoni R, Robertson TM, Robertson MD, Johnston JD. A pilot feasibility study exploring the effects of a moderate time-restricted feeding intervention on energy intake, adiposity and metabolic physiology in free-living human subjects. </w:t>
+        <w:t xml:space="preserve">Chung H, Chou W, Sears DD, Patterson RE, Webster NJG, Ellies LG. Time-restricted feeding improves insulin resistance and hepatic steatosis in a mouse model of postmenopausal obesity. </w:t>
       </w:r>
       <w:r>
         <w:rPr>
@@ -20507,13 +20506,13 @@
           <w:i/>
           <w:iCs/>
         </w:rPr>
-        <w:t>Journal of Nutritional Science</w:t>
-      </w:r>
-      <w:r>
-        <w:rPr>
-          <w:rFonts w:ascii="Calibri" w:hAnsi="Calibri" w:cs="Calibri"/>
-        </w:rPr>
-        <w:t xml:space="preserve"> 2018;7.</w:t>
+        <w:t>Metabolism</w:t>
+      </w:r>
+      <w:r>
+        <w:rPr>
+          <w:rFonts w:ascii="Calibri" w:hAnsi="Calibri" w:cs="Calibri"/>
+        </w:rPr>
+        <w:t xml:space="preserve"> 2016;65:1743–1754.</w:t>
       </w:r>
     </w:p>
     <w:p>
@@ -20527,28 +20526,14 @@
         <w:rPr>
           <w:rFonts w:ascii="Calibri" w:hAnsi="Calibri" w:cs="Calibri"/>
         </w:rPr>
-        <w:t xml:space="preserve">22. </w:t>
+        <w:t xml:space="preserve">32. </w:t>
       </w:r>
       <w:r>
         <w:rPr>
           <w:rFonts w:ascii="Calibri" w:hAnsi="Calibri" w:cs="Calibri"/>
         </w:rPr>
         <w:tab/>
-        <w:t xml:space="preserve">Lowe DA, Wu N, </w:t>
-      </w:r>
-      <w:proofErr w:type="spellStart"/>
-      <w:r>
-        <w:rPr>
-          <w:rFonts w:ascii="Calibri" w:hAnsi="Calibri" w:cs="Calibri"/>
-        </w:rPr>
-        <w:t>Rohdin</w:t>
-      </w:r>
-      <w:proofErr w:type="spellEnd"/>
-      <w:r>
-        <w:rPr>
-          <w:rFonts w:ascii="Calibri" w:hAnsi="Calibri" w:cs="Calibri"/>
-        </w:rPr>
-        <w:t xml:space="preserve">-Bibby L, </w:t>
+        <w:t xml:space="preserve">Das M, Ellies LG, Kumar D, </w:t>
       </w:r>
       <w:r>
         <w:rPr>
@@ -20562,21 +20547,7 @@
         <w:rPr>
           <w:rFonts w:ascii="Calibri" w:hAnsi="Calibri" w:cs="Calibri"/>
         </w:rPr>
-        <w:t xml:space="preserve"> Effects of Time-Restricted Eating on Weight Loss and Other Metabolic Parameters in Women and Men </w:t>
-      </w:r>
-      <w:proofErr w:type="gramStart"/>
-      <w:r>
-        <w:rPr>
-          <w:rFonts w:ascii="Calibri" w:hAnsi="Calibri" w:cs="Calibri"/>
-        </w:rPr>
-        <w:t>With</w:t>
-      </w:r>
-      <w:proofErr w:type="gramEnd"/>
-      <w:r>
-        <w:rPr>
-          <w:rFonts w:ascii="Calibri" w:hAnsi="Calibri" w:cs="Calibri"/>
-        </w:rPr>
-        <w:t xml:space="preserve"> Overweight and Obesity: The TREAT Randomized Clinical Trial. </w:t>
+        <w:t xml:space="preserve"> Time-restricted feeding normalizes hyperinsulinemia to inhibit breast cancer in obese postmenopausal mouse models. </w:t>
       </w:r>
       <w:r>
         <w:rPr>
@@ -20584,13 +20555,13 @@
           <w:i/>
           <w:iCs/>
         </w:rPr>
-        <w:t>JAMA Intern Med</w:t>
-      </w:r>
-      <w:r>
-        <w:rPr>
-          <w:rFonts w:ascii="Calibri" w:hAnsi="Calibri" w:cs="Calibri"/>
-        </w:rPr>
-        <w:t xml:space="preserve"> 2020.</w:t>
+        <w:t>Nat Commun</w:t>
+      </w:r>
+      <w:r>
+        <w:rPr>
+          <w:rFonts w:ascii="Calibri" w:hAnsi="Calibri" w:cs="Calibri"/>
+        </w:rPr>
+        <w:t xml:space="preserve"> 2021;12:565.</w:t>
       </w:r>
     </w:p>
     <w:p>
@@ -20604,28 +20575,14 @@
         <w:rPr>
           <w:rFonts w:ascii="Calibri" w:hAnsi="Calibri" w:cs="Calibri"/>
         </w:rPr>
-        <w:t xml:space="preserve">23. </w:t>
+        <w:t xml:space="preserve">33. </w:t>
       </w:r>
       <w:r>
         <w:rPr>
           <w:rFonts w:ascii="Calibri" w:hAnsi="Calibri" w:cs="Calibri"/>
         </w:rPr>
         <w:tab/>
-        <w:t xml:space="preserve">Sutton EF, Beyl R, Early KS, Cefalu WT, </w:t>
-      </w:r>
-      <w:proofErr w:type="spellStart"/>
-      <w:r>
-        <w:rPr>
-          <w:rFonts w:ascii="Calibri" w:hAnsi="Calibri" w:cs="Calibri"/>
-        </w:rPr>
-        <w:t>Ravussin</w:t>
-      </w:r>
-      <w:proofErr w:type="spellEnd"/>
-      <w:r>
-        <w:rPr>
-          <w:rFonts w:ascii="Calibri" w:hAnsi="Calibri" w:cs="Calibri"/>
-        </w:rPr>
-        <w:t xml:space="preserve"> E, Peterson CM. Early Time-Restricted Feeding Improves Insulin Sensitivity, Blood Pressure, and Oxidative Stress Even without Weight Loss in Men with Prediabetes. </w:t>
+        <w:t xml:space="preserve">Hatori M, Vollmers C, Zarrinpar A, </w:t>
       </w:r>
       <w:r>
         <w:rPr>
@@ -20633,37 +20590,27 @@
           <w:i/>
           <w:iCs/>
         </w:rPr>
-        <w:t xml:space="preserve">Cell </w:t>
-      </w:r>
-      <w:proofErr w:type="spellStart"/>
+        <w:t>et al.</w:t>
+      </w:r>
+      <w:r>
+        <w:rPr>
+          <w:rFonts w:ascii="Calibri" w:hAnsi="Calibri" w:cs="Calibri"/>
+        </w:rPr>
+        <w:t xml:space="preserve"> Time-Restricted Feeding without Reducing Caloric Intake Prevents Metabolic Diseases in Mice Fed a High-Fat Diet. </w:t>
+      </w:r>
       <w:r>
         <w:rPr>
           <w:rFonts w:ascii="Calibri" w:hAnsi="Calibri" w:cs="Calibri"/>
           <w:i/>
           <w:iCs/>
         </w:rPr>
-        <w:t>Metab</w:t>
-      </w:r>
-      <w:proofErr w:type="spellEnd"/>
-      <w:r>
-        <w:rPr>
-          <w:rFonts w:ascii="Calibri" w:hAnsi="Calibri" w:cs="Calibri"/>
-        </w:rPr>
-        <w:t xml:space="preserve"> </w:t>
-      </w:r>
-      <w:proofErr w:type="gramStart"/>
-      <w:r>
-        <w:rPr>
-          <w:rFonts w:ascii="Calibri" w:hAnsi="Calibri" w:cs="Calibri"/>
-        </w:rPr>
-        <w:t>2018;27:1212</w:t>
-      </w:r>
-      <w:proofErr w:type="gramEnd"/>
-      <w:r>
-        <w:rPr>
-          <w:rFonts w:ascii="Calibri" w:hAnsi="Calibri" w:cs="Calibri"/>
-        </w:rPr>
-        <w:t>-1221.e3.</w:t>
+        <w:t>Cell Metabolism</w:t>
+      </w:r>
+      <w:r>
+        <w:rPr>
+          <w:rFonts w:ascii="Calibri" w:hAnsi="Calibri" w:cs="Calibri"/>
+        </w:rPr>
+        <w:t xml:space="preserve"> 2012;15:848–860.</w:t>
       </w:r>
     </w:p>
     <w:p>
@@ -20677,14 +20624,14 @@
         <w:rPr>
           <w:rFonts w:ascii="Calibri" w:hAnsi="Calibri" w:cs="Calibri"/>
         </w:rPr>
-        <w:t xml:space="preserve">24. </w:t>
+        <w:t xml:space="preserve">34. </w:t>
       </w:r>
       <w:r>
         <w:rPr>
           <w:rFonts w:ascii="Calibri" w:hAnsi="Calibri" w:cs="Calibri"/>
         </w:rPr>
         <w:tab/>
-        <w:t xml:space="preserve">Hutchison AT, Regmi P, Manoogian ENC, </w:t>
+        <w:t xml:space="preserve">Sherman H, Genzer Y, Cohen R, Chapnik N, Madar Z, Froy O. Timed high-fat diet resets circadian metabolism and prevents obesity. </w:t>
       </w:r>
       <w:r>
         <w:rPr>
@@ -20692,13 +20639,34 @@
           <w:i/>
           <w:iCs/>
         </w:rPr>
-        <w:t>et al.</w:t>
-      </w:r>
-      <w:r>
-        <w:rPr>
-          <w:rFonts w:ascii="Calibri" w:hAnsi="Calibri" w:cs="Calibri"/>
-        </w:rPr>
-        <w:t xml:space="preserve"> Time-Restricted Feeding Improves Glucose Tolerance in Men at Risk for Type 2 Diabetes: A Randomized Crossover Trial. </w:t>
+        <w:t>FASEB J</w:t>
+      </w:r>
+      <w:r>
+        <w:rPr>
+          <w:rFonts w:ascii="Calibri" w:hAnsi="Calibri" w:cs="Calibri"/>
+        </w:rPr>
+        <w:t xml:space="preserve"> 2012;26:3493–3502.</w:t>
+      </w:r>
+    </w:p>
+    <w:p>
+      <w:pPr>
+        <w:pStyle w:val="Bibliography"/>
+        <w:rPr>
+          <w:rFonts w:ascii="Calibri" w:hAnsi="Calibri" w:cs="Calibri"/>
+        </w:rPr>
+      </w:pPr>
+      <w:r>
+        <w:rPr>
+          <w:rFonts w:ascii="Calibri" w:hAnsi="Calibri" w:cs="Calibri"/>
+        </w:rPr>
+        <w:t xml:space="preserve">35. </w:t>
+      </w:r>
+      <w:r>
+        <w:rPr>
+          <w:rFonts w:ascii="Calibri" w:hAnsi="Calibri" w:cs="Calibri"/>
+        </w:rPr>
+        <w:tab/>
+        <w:t xml:space="preserve">She Y, Sun J, Hou P, Fang P, Zhang Z. Time-restricted feeding attenuates gluconeogenic activity through inhibition of PGC-1α expression and activity. </w:t>
       </w:r>
       <w:r>
         <w:rPr>
@@ -20706,27 +20674,13 @@
           <w:i/>
           <w:iCs/>
         </w:rPr>
-        <w:t>Obesity</w:t>
-      </w:r>
-      <w:r>
-        <w:rPr>
-          <w:rFonts w:ascii="Calibri" w:hAnsi="Calibri" w:cs="Calibri"/>
-        </w:rPr>
-        <w:t xml:space="preserve"> </w:t>
-      </w:r>
-      <w:proofErr w:type="gramStart"/>
-      <w:r>
-        <w:rPr>
-          <w:rFonts w:ascii="Calibri" w:hAnsi="Calibri" w:cs="Calibri"/>
-        </w:rPr>
-        <w:t>2019;27:724</w:t>
-      </w:r>
-      <w:proofErr w:type="gramEnd"/>
-      <w:r>
-        <w:rPr>
-          <w:rFonts w:ascii="Calibri" w:hAnsi="Calibri" w:cs="Calibri"/>
-        </w:rPr>
-        <w:t>–732.</w:t>
+        <w:t>Physiology &amp; Behavior</w:t>
+      </w:r>
+      <w:r>
+        <w:rPr>
+          <w:rFonts w:ascii="Calibri" w:hAnsi="Calibri" w:cs="Calibri"/>
+        </w:rPr>
+        <w:t xml:space="preserve"> 2021;231:113313.</w:t>
       </w:r>
     </w:p>
     <w:p>
@@ -20740,28 +20694,35 @@
         <w:rPr>
           <w:rFonts w:ascii="Calibri" w:hAnsi="Calibri" w:cs="Calibri"/>
         </w:rPr>
-        <w:t xml:space="preserve">25. </w:t>
+        <w:t xml:space="preserve">36. </w:t>
       </w:r>
       <w:r>
         <w:rPr>
           <w:rFonts w:ascii="Calibri" w:hAnsi="Calibri" w:cs="Calibri"/>
         </w:rPr>
         <w:tab/>
-        <w:t xml:space="preserve">Jamshed H, Beyl RA, Della Manna DL, Yang ES, </w:t>
-      </w:r>
-      <w:proofErr w:type="spellStart"/>
-      <w:r>
-        <w:rPr>
-          <w:rFonts w:ascii="Calibri" w:hAnsi="Calibri" w:cs="Calibri"/>
-        </w:rPr>
-        <w:t>Ravussin</w:t>
-      </w:r>
-      <w:proofErr w:type="spellEnd"/>
-      <w:r>
-        <w:rPr>
-          <w:rFonts w:ascii="Calibri" w:hAnsi="Calibri" w:cs="Calibri"/>
-        </w:rPr>
-        <w:t xml:space="preserve"> E, Peterson CM. Early Time-Restricted Feeding Improves 24-Hour Glucose Levels and Affects Markers of the Circadian Clock, Aging, and Autophagy in Humans. </w:t>
+        <w:t>R Core Team. R: A Language and Environment for Statistical Computing. 2021.</w:t>
+      </w:r>
+    </w:p>
+    <w:p>
+      <w:pPr>
+        <w:pStyle w:val="Bibliography"/>
+        <w:rPr>
+          <w:rFonts w:ascii="Calibri" w:hAnsi="Calibri" w:cs="Calibri"/>
+        </w:rPr>
+      </w:pPr>
+      <w:r>
+        <w:rPr>
+          <w:rFonts w:ascii="Calibri" w:hAnsi="Calibri" w:cs="Calibri"/>
+        </w:rPr>
+        <w:t xml:space="preserve">37. </w:t>
+      </w:r>
+      <w:r>
+        <w:rPr>
+          <w:rFonts w:ascii="Calibri" w:hAnsi="Calibri" w:cs="Calibri"/>
+        </w:rPr>
+        <w:tab/>
+        <w:t xml:space="preserve">Bates D, Mächler M, Bolker B, Walker S. Fitting Linear Mixed-Effects Models Using lme4. </w:t>
       </w:r>
       <w:r>
         <w:rPr>
@@ -20769,27 +20730,13 @@
           <w:i/>
           <w:iCs/>
         </w:rPr>
-        <w:t>Nutrients</w:t>
-      </w:r>
-      <w:r>
-        <w:rPr>
-          <w:rFonts w:ascii="Calibri" w:hAnsi="Calibri" w:cs="Calibri"/>
-        </w:rPr>
-        <w:t xml:space="preserve"> </w:t>
-      </w:r>
-      <w:proofErr w:type="gramStart"/>
-      <w:r>
-        <w:rPr>
-          <w:rFonts w:ascii="Calibri" w:hAnsi="Calibri" w:cs="Calibri"/>
-        </w:rPr>
-        <w:t>2019;11:1234</w:t>
-      </w:r>
-      <w:proofErr w:type="gramEnd"/>
-      <w:r>
-        <w:rPr>
-          <w:rFonts w:ascii="Calibri" w:hAnsi="Calibri" w:cs="Calibri"/>
-        </w:rPr>
-        <w:t>.</w:t>
+        <w:t>Journal of Statistical Software</w:t>
+      </w:r>
+      <w:r>
+        <w:rPr>
+          <w:rFonts w:ascii="Calibri" w:hAnsi="Calibri" w:cs="Calibri"/>
+        </w:rPr>
+        <w:t xml:space="preserve"> 2015;67:1–48.</w:t>
       </w:r>
     </w:p>
     <w:p>
@@ -20803,14 +20750,14 @@
         <w:rPr>
           <w:rFonts w:ascii="Calibri" w:hAnsi="Calibri" w:cs="Calibri"/>
         </w:rPr>
-        <w:t xml:space="preserve">26. </w:t>
+        <w:t xml:space="preserve">38. </w:t>
       </w:r>
       <w:r>
         <w:rPr>
           <w:rFonts w:ascii="Calibri" w:hAnsi="Calibri" w:cs="Calibri"/>
         </w:rPr>
         <w:tab/>
-        <w:t xml:space="preserve">Wilkinson MJ, Manoogian ENC, Zadourian A, </w:t>
+        <w:t xml:space="preserve">Ladyman SR, Carter KM, Grattan DR. Energy homeostasis and running wheel activity during pregnancy in the mouse. </w:t>
       </w:r>
       <w:r>
         <w:rPr>
@@ -20818,13 +20765,34 @@
           <w:i/>
           <w:iCs/>
         </w:rPr>
-        <w:t>et al.</w:t>
-      </w:r>
-      <w:r>
-        <w:rPr>
-          <w:rFonts w:ascii="Calibri" w:hAnsi="Calibri" w:cs="Calibri"/>
-        </w:rPr>
-        <w:t xml:space="preserve"> Ten-Hour Time-Restricted Eating Reduces Weight, Blood Pressure, and Atherogenic Lipids in Patients with Metabolic Syndrome. </w:t>
+        <w:t>Physiology &amp; Behavior</w:t>
+      </w:r>
+      <w:r>
+        <w:rPr>
+          <w:rFonts w:ascii="Calibri" w:hAnsi="Calibri" w:cs="Calibri"/>
+        </w:rPr>
+        <w:t xml:space="preserve"> 2018;194:83–94.</w:t>
+      </w:r>
+    </w:p>
+    <w:p>
+      <w:pPr>
+        <w:pStyle w:val="Bibliography"/>
+        <w:rPr>
+          <w:rFonts w:ascii="Calibri" w:hAnsi="Calibri" w:cs="Calibri"/>
+        </w:rPr>
+      </w:pPr>
+      <w:r>
+        <w:rPr>
+          <w:rFonts w:ascii="Calibri" w:hAnsi="Calibri" w:cs="Calibri"/>
+        </w:rPr>
+        <w:t xml:space="preserve">39. </w:t>
+      </w:r>
+      <w:r>
+        <w:rPr>
+          <w:rFonts w:ascii="Calibri" w:hAnsi="Calibri" w:cs="Calibri"/>
+        </w:rPr>
+        <w:tab/>
+        <w:t xml:space="preserve">Nutrition NRC (US) S on LA. </w:t>
       </w:r>
       <w:r>
         <w:rPr>
@@ -20832,37 +20800,62 @@
           <w:i/>
           <w:iCs/>
         </w:rPr>
-        <w:t xml:space="preserve">Cell </w:t>
-      </w:r>
-      <w:proofErr w:type="spellStart"/>
+        <w:t>Nutrient Requirements of the Mouse</w:t>
+      </w:r>
+      <w:r>
+        <w:rPr>
+          <w:rFonts w:ascii="Calibri" w:hAnsi="Calibri" w:cs="Calibri"/>
+        </w:rPr>
+        <w:t>. National Academies Press (US); 1995.</w:t>
+      </w:r>
+    </w:p>
+    <w:p>
+      <w:pPr>
+        <w:pStyle w:val="Bibliography"/>
+        <w:rPr>
+          <w:rFonts w:ascii="Calibri" w:hAnsi="Calibri" w:cs="Calibri"/>
+        </w:rPr>
+      </w:pPr>
+      <w:r>
+        <w:rPr>
+          <w:rFonts w:ascii="Calibri" w:hAnsi="Calibri" w:cs="Calibri"/>
+        </w:rPr>
+        <w:t xml:space="preserve">40. </w:t>
+      </w:r>
+      <w:r>
+        <w:rPr>
+          <w:rFonts w:ascii="Calibri" w:hAnsi="Calibri" w:cs="Calibri"/>
+        </w:rPr>
+        <w:tab/>
+        <w:t xml:space="preserve">Woodie LN, Luo Y, Wayne MJ, </w:t>
+      </w:r>
       <w:r>
         <w:rPr>
           <w:rFonts w:ascii="Calibri" w:hAnsi="Calibri" w:cs="Calibri"/>
           <w:i/>
           <w:iCs/>
         </w:rPr>
-        <w:t>Metab</w:t>
-      </w:r>
-      <w:proofErr w:type="spellEnd"/>
-      <w:r>
-        <w:rPr>
-          <w:rFonts w:ascii="Calibri" w:hAnsi="Calibri" w:cs="Calibri"/>
-        </w:rPr>
-        <w:t xml:space="preserve"> </w:t>
-      </w:r>
-      <w:proofErr w:type="gramStart"/>
-      <w:r>
-        <w:rPr>
-          <w:rFonts w:ascii="Calibri" w:hAnsi="Calibri" w:cs="Calibri"/>
-        </w:rPr>
-        <w:t>2020;31:92</w:t>
-      </w:r>
-      <w:proofErr w:type="gramEnd"/>
-      <w:r>
-        <w:rPr>
-          <w:rFonts w:ascii="Calibri" w:hAnsi="Calibri" w:cs="Calibri"/>
-        </w:rPr>
-        <w:t>-104.e5.</w:t>
+        <w:t>et al.</w:t>
+      </w:r>
+      <w:r>
+        <w:rPr>
+          <w:rFonts w:ascii="Calibri" w:hAnsi="Calibri" w:cs="Calibri"/>
+        </w:rPr>
+        <w:t xml:space="preserve"> Restricted feeding for 9h in the active period partially abrogates the detrimental metabolic effects of a Western diet with liquid sugar consumption in mice. </w:t>
+      </w:r>
+      <w:r>
+        <w:rPr>
+          <w:rFonts w:ascii="Calibri" w:hAnsi="Calibri" w:cs="Calibri"/>
+          <w:i/>
+          <w:iCs/>
+        </w:rPr>
+        <w:t>Metabolism</w:t>
+      </w:r>
+      <w:r>
+        <w:rPr>
+          <w:rFonts w:ascii="Calibri" w:hAnsi="Calibri" w:cs="Calibri"/>
+        </w:rPr>
+        <w:t xml:space="preserve"> 2018;82:1–13.</w:t>
       </w:r>
     </w:p>
     <w:p>
@@ -20877,55 +20870,14 @@
           <w:rFonts w:ascii="Calibri" w:hAnsi="Calibri" w:cs="Calibri"/>
         </w:rPr>
         <w:lastRenderedPageBreak/>
-        <w:t xml:space="preserve">27. </w:t>
+        <w:t xml:space="preserve">41. </w:t>
       </w:r>
       <w:r>
         <w:rPr>
           <w:rFonts w:ascii="Calibri" w:hAnsi="Calibri" w:cs="Calibri"/>
         </w:rPr>
         <w:tab/>
-      </w:r>
-      <w:proofErr w:type="spellStart"/>
-      <w:r>
-        <w:rPr>
-          <w:rFonts w:ascii="Calibri" w:hAnsi="Calibri" w:cs="Calibri"/>
-        </w:rPr>
-        <w:t>Ravussin</w:t>
-      </w:r>
-      <w:proofErr w:type="spellEnd"/>
-      <w:r>
-        <w:rPr>
-          <w:rFonts w:ascii="Calibri" w:hAnsi="Calibri" w:cs="Calibri"/>
-        </w:rPr>
-        <w:t xml:space="preserve"> E, Beyl RA, </w:t>
-      </w:r>
-      <w:proofErr w:type="spellStart"/>
-      <w:r>
-        <w:rPr>
-          <w:rFonts w:ascii="Calibri" w:hAnsi="Calibri" w:cs="Calibri"/>
-        </w:rPr>
-        <w:t>Poggiogalle</w:t>
-      </w:r>
-      <w:proofErr w:type="spellEnd"/>
-      <w:r>
-        <w:rPr>
-          <w:rFonts w:ascii="Calibri" w:hAnsi="Calibri" w:cs="Calibri"/>
-        </w:rPr>
-        <w:t xml:space="preserve"> E, Hsia DS, Peterson CM. Early Time-Restricted Feeding Reduces Appetite and Increases Fat Oxidation </w:t>
-      </w:r>
-      <w:proofErr w:type="gramStart"/>
-      <w:r>
-        <w:rPr>
-          <w:rFonts w:ascii="Calibri" w:hAnsi="Calibri" w:cs="Calibri"/>
-        </w:rPr>
-        <w:t>But</w:t>
-      </w:r>
-      <w:proofErr w:type="gramEnd"/>
-      <w:r>
-        <w:rPr>
-          <w:rFonts w:ascii="Calibri" w:hAnsi="Calibri" w:cs="Calibri"/>
-        </w:rPr>
-        <w:t xml:space="preserve"> Does Not Affect Energy Expenditure in Humans. </w:t>
+        <w:t xml:space="preserve">Chaix A, Lin T, Le HD, Chang MW, Panda S. Time-Restricted Feeding Prevents Obesity and Metabolic Syndrome in Mice Lacking a Circadian Clock. </w:t>
       </w:r>
       <w:r>
         <w:rPr>
@@ -20933,27 +20885,13 @@
           <w:i/>
           <w:iCs/>
         </w:rPr>
-        <w:t>Obesity</w:t>
-      </w:r>
-      <w:r>
-        <w:rPr>
-          <w:rFonts w:ascii="Calibri" w:hAnsi="Calibri" w:cs="Calibri"/>
-        </w:rPr>
-        <w:t xml:space="preserve"> </w:t>
-      </w:r>
-      <w:proofErr w:type="gramStart"/>
-      <w:r>
-        <w:rPr>
-          <w:rFonts w:ascii="Calibri" w:hAnsi="Calibri" w:cs="Calibri"/>
-        </w:rPr>
-        <w:t>2019;27:1244</w:t>
-      </w:r>
-      <w:proofErr w:type="gramEnd"/>
-      <w:r>
-        <w:rPr>
-          <w:rFonts w:ascii="Calibri" w:hAnsi="Calibri" w:cs="Calibri"/>
-        </w:rPr>
-        <w:t>–1254.</w:t>
+        <w:t>Cell Metabolism</w:t>
+      </w:r>
+      <w:r>
+        <w:rPr>
+          <w:rFonts w:ascii="Calibri" w:hAnsi="Calibri" w:cs="Calibri"/>
+        </w:rPr>
+        <w:t xml:space="preserve"> 2019;29:303-319.e4.</w:t>
       </w:r>
     </w:p>
     <w:p>
@@ -20967,14 +20905,14 @@
         <w:rPr>
           <w:rFonts w:ascii="Calibri" w:hAnsi="Calibri" w:cs="Calibri"/>
         </w:rPr>
-        <w:t xml:space="preserve">28. </w:t>
+        <w:t xml:space="preserve">42. </w:t>
       </w:r>
       <w:r>
         <w:rPr>
           <w:rFonts w:ascii="Calibri" w:hAnsi="Calibri" w:cs="Calibri"/>
         </w:rPr>
         <w:tab/>
-        <w:t xml:space="preserve">Gabel K, Hoddy KK, Burgess HJ, Varady KA. Effect of 8-h time-restricted feeding on sleep quality and duration in adults with obesity. </w:t>
+        <w:t xml:space="preserve">García-Gaytán AC, Miranda-Anaya M, Turrubiate I, </w:t>
       </w:r>
       <w:r>
         <w:rPr>
@@ -20982,73 +20920,160 @@
           <w:i/>
           <w:iCs/>
         </w:rPr>
-        <w:t xml:space="preserve">Appl </w:t>
-      </w:r>
-      <w:proofErr w:type="spellStart"/>
+        <w:t>et al.</w:t>
+      </w:r>
+      <w:r>
+        <w:rPr>
+          <w:rFonts w:ascii="Calibri" w:hAnsi="Calibri" w:cs="Calibri"/>
+        </w:rPr>
+        <w:t xml:space="preserve"> Synchronization of the circadian clock by time-restricted feeding with progressive increasing calorie intake. Resemblances and differences regarding a sustained hypocaloric restriction. </w:t>
+      </w:r>
       <w:r>
         <w:rPr>
           <w:rFonts w:ascii="Calibri" w:hAnsi="Calibri" w:cs="Calibri"/>
           <w:i/>
           <w:iCs/>
         </w:rPr>
-        <w:t>Physiol</w:t>
-      </w:r>
-      <w:proofErr w:type="spellEnd"/>
+        <w:t>Sci Rep</w:t>
+      </w:r>
+      <w:r>
+        <w:rPr>
+          <w:rFonts w:ascii="Calibri" w:hAnsi="Calibri" w:cs="Calibri"/>
+        </w:rPr>
+        <w:t xml:space="preserve"> 2020;10.</w:t>
+      </w:r>
+    </w:p>
+    <w:p>
+      <w:pPr>
+        <w:pStyle w:val="Bibliography"/>
+        <w:rPr>
+          <w:rFonts w:ascii="Calibri" w:hAnsi="Calibri" w:cs="Calibri"/>
+        </w:rPr>
+      </w:pPr>
+      <w:r>
+        <w:rPr>
+          <w:rFonts w:ascii="Calibri" w:hAnsi="Calibri" w:cs="Calibri"/>
+        </w:rPr>
+        <w:t xml:space="preserve">43. </w:t>
+      </w:r>
+      <w:r>
+        <w:rPr>
+          <w:rFonts w:ascii="Calibri" w:hAnsi="Calibri" w:cs="Calibri"/>
+        </w:rPr>
+        <w:tab/>
+        <w:t xml:space="preserve">Hu D, Mao Y, Xu G, </w:t>
+      </w:r>
       <w:r>
         <w:rPr>
           <w:rFonts w:ascii="Calibri" w:hAnsi="Calibri" w:cs="Calibri"/>
           <w:i/>
           <w:iCs/>
         </w:rPr>
-        <w:t xml:space="preserve"> </w:t>
-      </w:r>
-      <w:proofErr w:type="spellStart"/>
+        <w:t>et al.</w:t>
+      </w:r>
+      <w:r>
+        <w:rPr>
+          <w:rFonts w:ascii="Calibri" w:hAnsi="Calibri" w:cs="Calibri"/>
+        </w:rPr>
+        <w:t xml:space="preserve"> Time-restricted feeding causes irreversible metabolic disorders and gut microbiota shift in pediatric mice. </w:t>
+      </w:r>
       <w:r>
         <w:rPr>
           <w:rFonts w:ascii="Calibri" w:hAnsi="Calibri" w:cs="Calibri"/>
           <w:i/>
           <w:iCs/>
         </w:rPr>
-        <w:t>Nutr</w:t>
-      </w:r>
-      <w:proofErr w:type="spellEnd"/>
+        <w:t>Pediatr Res</w:t>
+      </w:r>
+      <w:r>
+        <w:rPr>
+          <w:rFonts w:ascii="Calibri" w:hAnsi="Calibri" w:cs="Calibri"/>
+        </w:rPr>
+        <w:t xml:space="preserve"> 2019;85:518–526.</w:t>
+      </w:r>
+    </w:p>
+    <w:p>
+      <w:pPr>
+        <w:pStyle w:val="Bibliography"/>
+        <w:rPr>
+          <w:rFonts w:ascii="Calibri" w:hAnsi="Calibri" w:cs="Calibri"/>
+        </w:rPr>
+      </w:pPr>
+      <w:r>
+        <w:rPr>
+          <w:rFonts w:ascii="Calibri" w:hAnsi="Calibri" w:cs="Calibri"/>
+        </w:rPr>
+        <w:t xml:space="preserve">44. </w:t>
+      </w:r>
+      <w:r>
+        <w:rPr>
+          <w:rFonts w:ascii="Calibri" w:hAnsi="Calibri" w:cs="Calibri"/>
+        </w:rPr>
+        <w:tab/>
+        <w:t xml:space="preserve">Barker DJ, Gluckman PD, Godfrey KM, Harding JE, Owens JA, Robinson JS. Fetal nutrition and cardiovascular disease in adult life. </w:t>
+      </w:r>
       <w:r>
         <w:rPr>
           <w:rFonts w:ascii="Calibri" w:hAnsi="Calibri" w:cs="Calibri"/>
           <w:i/>
           <w:iCs/>
         </w:rPr>
-        <w:t xml:space="preserve"> </w:t>
-      </w:r>
-      <w:proofErr w:type="spellStart"/>
+        <w:t>Lancet</w:t>
+      </w:r>
+      <w:r>
+        <w:rPr>
+          <w:rFonts w:ascii="Calibri" w:hAnsi="Calibri" w:cs="Calibri"/>
+        </w:rPr>
+        <w:t xml:space="preserve"> 1993;341:938–941.</w:t>
+      </w:r>
+    </w:p>
+    <w:p>
+      <w:pPr>
+        <w:pStyle w:val="Bibliography"/>
+        <w:rPr>
+          <w:rFonts w:ascii="Calibri" w:hAnsi="Calibri" w:cs="Calibri"/>
+        </w:rPr>
+      </w:pPr>
+      <w:r>
+        <w:rPr>
+          <w:rFonts w:ascii="Calibri" w:hAnsi="Calibri" w:cs="Calibri"/>
+        </w:rPr>
+        <w:t xml:space="preserve">45. </w:t>
+      </w:r>
+      <w:r>
+        <w:rPr>
+          <w:rFonts w:ascii="Calibri" w:hAnsi="Calibri" w:cs="Calibri"/>
+        </w:rPr>
+        <w:tab/>
+        <w:t xml:space="preserve">Alejandro EU, Jo S, Akhaphong B, </w:t>
+      </w:r>
       <w:r>
         <w:rPr>
           <w:rFonts w:ascii="Calibri" w:hAnsi="Calibri" w:cs="Calibri"/>
           <w:i/>
           <w:iCs/>
         </w:rPr>
-        <w:t>Metab</w:t>
-      </w:r>
-      <w:proofErr w:type="spellEnd"/>
-      <w:r>
-        <w:rPr>
-          <w:rFonts w:ascii="Calibri" w:hAnsi="Calibri" w:cs="Calibri"/>
-        </w:rPr>
-        <w:t xml:space="preserve"> </w:t>
-      </w:r>
-      <w:proofErr w:type="gramStart"/>
-      <w:r>
-        <w:rPr>
-          <w:rFonts w:ascii="Calibri" w:hAnsi="Calibri" w:cs="Calibri"/>
-        </w:rPr>
-        <w:t>2019;44:903</w:t>
-      </w:r>
-      <w:proofErr w:type="gramEnd"/>
-      <w:r>
-        <w:rPr>
-          <w:rFonts w:ascii="Calibri" w:hAnsi="Calibri" w:cs="Calibri"/>
-        </w:rPr>
-        <w:t>–906.</w:t>
+        <w:t>et al.</w:t>
+      </w:r>
+      <w:r>
+        <w:rPr>
+          <w:rFonts w:ascii="Calibri" w:hAnsi="Calibri" w:cs="Calibri"/>
+        </w:rPr>
+        <w:t xml:space="preserve"> Maternal low-protein diet on the last week of pregnancy contributes to insulin resistance and β-cell dysfunction in the mouse offspring. </w:t>
+      </w:r>
+      <w:r>
+        <w:rPr>
+          <w:rFonts w:ascii="Calibri" w:hAnsi="Calibri" w:cs="Calibri"/>
+          <w:i/>
+          <w:iCs/>
+        </w:rPr>
+        <w:t>Am J Physiol Regul Integr Comp Physiol</w:t>
+      </w:r>
+      <w:r>
+        <w:rPr>
+          <w:rFonts w:ascii="Calibri" w:hAnsi="Calibri" w:cs="Calibri"/>
+        </w:rPr>
+        <w:t xml:space="preserve"> 2020;319:R485–R496.</w:t>
       </w:r>
     </w:p>
     <w:p>
@@ -21062,27 +21087,14 @@
         <w:rPr>
           <w:rFonts w:ascii="Calibri" w:hAnsi="Calibri" w:cs="Calibri"/>
         </w:rPr>
-        <w:t xml:space="preserve">29. </w:t>
+        <w:t xml:space="preserve">46. </w:t>
       </w:r>
       <w:r>
         <w:rPr>
           <w:rFonts w:ascii="Calibri" w:hAnsi="Calibri" w:cs="Calibri"/>
         </w:rPr>
         <w:tab/>
-      </w:r>
-      <w:proofErr w:type="spellStart"/>
-      <w:r>
-        <w:rPr>
-          <w:rFonts w:ascii="Calibri" w:hAnsi="Calibri" w:cs="Calibri"/>
-        </w:rPr>
-        <w:t>Boucsein</w:t>
-      </w:r>
-      <w:proofErr w:type="spellEnd"/>
-      <w:r>
-        <w:rPr>
-          <w:rFonts w:ascii="Calibri" w:hAnsi="Calibri" w:cs="Calibri"/>
-        </w:rPr>
-        <w:t xml:space="preserve"> A, Rizwan MZ, Tups A. Hypothalamic leptin sensitivity and health benefits of time-restricted feeding are dependent on the time of day in male mice. </w:t>
+        <w:t xml:space="preserve">Shahkhalili Y, Moulin J, Zbinden I, Aprikian O, Macé K. Comparison of two models of intrauterine growth restriction for early catch-up growth and later development of glucose intolerance and obesity in rats. </w:t>
       </w:r>
       <w:r>
         <w:rPr>
@@ -21090,27 +21102,13 @@
           <w:i/>
           <w:iCs/>
         </w:rPr>
-        <w:t>FASEB J</w:t>
-      </w:r>
-      <w:r>
-        <w:rPr>
-          <w:rFonts w:ascii="Calibri" w:hAnsi="Calibri" w:cs="Calibri"/>
-        </w:rPr>
-        <w:t xml:space="preserve"> </w:t>
-      </w:r>
-      <w:proofErr w:type="gramStart"/>
-      <w:r>
-        <w:rPr>
-          <w:rFonts w:ascii="Calibri" w:hAnsi="Calibri" w:cs="Calibri"/>
-        </w:rPr>
-        <w:t>2019;33:12175</w:t>
-      </w:r>
-      <w:proofErr w:type="gramEnd"/>
-      <w:r>
-        <w:rPr>
-          <w:rFonts w:ascii="Calibri" w:hAnsi="Calibri" w:cs="Calibri"/>
-        </w:rPr>
-        <w:t>–12187.</w:t>
+        <w:t>American Journal of Physiology-Regulatory, Integrative and Comparative Physiology</w:t>
+      </w:r>
+      <w:r>
+        <w:rPr>
+          <w:rFonts w:ascii="Calibri" w:hAnsi="Calibri" w:cs="Calibri"/>
+        </w:rPr>
+        <w:t xml:space="preserve"> 2010;298:R141–R146.</w:t>
       </w:r>
     </w:p>
     <w:p>
@@ -21124,42 +21122,14 @@
         <w:rPr>
           <w:rFonts w:ascii="Calibri" w:hAnsi="Calibri" w:cs="Calibri"/>
         </w:rPr>
-        <w:t xml:space="preserve">30. </w:t>
+        <w:t xml:space="preserve">47. </w:t>
       </w:r>
       <w:r>
         <w:rPr>
           <w:rFonts w:ascii="Calibri" w:hAnsi="Calibri" w:cs="Calibri"/>
         </w:rPr>
         <w:tab/>
-        <w:t xml:space="preserve">Chaix A, </w:t>
-      </w:r>
-      <w:proofErr w:type="spellStart"/>
-      <w:r>
-        <w:rPr>
-          <w:rFonts w:ascii="Calibri" w:hAnsi="Calibri" w:cs="Calibri"/>
-        </w:rPr>
-        <w:t>Zarrinpar</w:t>
-      </w:r>
-      <w:proofErr w:type="spellEnd"/>
-      <w:r>
-        <w:rPr>
-          <w:rFonts w:ascii="Calibri" w:hAnsi="Calibri" w:cs="Calibri"/>
-        </w:rPr>
-        <w:t xml:space="preserve"> A, </w:t>
-      </w:r>
-      <w:proofErr w:type="spellStart"/>
-      <w:r>
-        <w:rPr>
-          <w:rFonts w:ascii="Calibri" w:hAnsi="Calibri" w:cs="Calibri"/>
-        </w:rPr>
-        <w:t>Miu</w:t>
-      </w:r>
-      <w:proofErr w:type="spellEnd"/>
-      <w:r>
-        <w:rPr>
-          <w:rFonts w:ascii="Calibri" w:hAnsi="Calibri" w:cs="Calibri"/>
-        </w:rPr>
-        <w:t xml:space="preserve"> P, Panda S. Time-restricted feeding is a preventative and therapeutic intervention against diverse nutritional challenges. </w:t>
+        <w:t xml:space="preserve">Yuan Q, Chen L, Liu C, Xu K, Mao X, Liu C. Postnatal Pancreatic Islet β Cell Function and Insulin Sensitivity at Different Stages of Lifetime in Rats Born with Intrauterine Growth Retardation. </w:t>
       </w:r>
       <w:r>
         <w:rPr>
@@ -21167,37 +21137,48 @@
           <w:i/>
           <w:iCs/>
         </w:rPr>
-        <w:t xml:space="preserve">Cell </w:t>
-      </w:r>
-      <w:proofErr w:type="spellStart"/>
+        <w:t>PLOS ONE</w:t>
+      </w:r>
+      <w:r>
+        <w:rPr>
+          <w:rFonts w:ascii="Calibri" w:hAnsi="Calibri" w:cs="Calibri"/>
+        </w:rPr>
+        <w:t xml:space="preserve"> 2011;6:e25167.</w:t>
+      </w:r>
+    </w:p>
+    <w:p>
+      <w:pPr>
+        <w:pStyle w:val="Bibliography"/>
+        <w:rPr>
+          <w:rFonts w:ascii="Calibri" w:hAnsi="Calibri" w:cs="Calibri"/>
+        </w:rPr>
+      </w:pPr>
+      <w:r>
+        <w:rPr>
+          <w:rFonts w:ascii="Calibri" w:hAnsi="Calibri" w:cs="Calibri"/>
+        </w:rPr>
+        <w:t xml:space="preserve">48. </w:t>
+      </w:r>
+      <w:r>
+        <w:rPr>
+          <w:rFonts w:ascii="Calibri" w:hAnsi="Calibri" w:cs="Calibri"/>
+        </w:rPr>
+        <w:tab/>
+        <w:t xml:space="preserve">Radford BN, Han VKM. Offspring from maternal nutrient restriction in mice show variations in adult glucose metabolism similar to human fetal growth restriction. </w:t>
+      </w:r>
       <w:r>
         <w:rPr>
           <w:rFonts w:ascii="Calibri" w:hAnsi="Calibri" w:cs="Calibri"/>
           <w:i/>
           <w:iCs/>
         </w:rPr>
-        <w:t>Metab</w:t>
-      </w:r>
-      <w:proofErr w:type="spellEnd"/>
-      <w:r>
-        <w:rPr>
-          <w:rFonts w:ascii="Calibri" w:hAnsi="Calibri" w:cs="Calibri"/>
-        </w:rPr>
-        <w:t xml:space="preserve"> </w:t>
-      </w:r>
-      <w:proofErr w:type="gramStart"/>
-      <w:r>
-        <w:rPr>
-          <w:rFonts w:ascii="Calibri" w:hAnsi="Calibri" w:cs="Calibri"/>
-        </w:rPr>
-        <w:t>2014;20:991</w:t>
-      </w:r>
-      <w:proofErr w:type="gramEnd"/>
-      <w:r>
-        <w:rPr>
-          <w:rFonts w:ascii="Calibri" w:hAnsi="Calibri" w:cs="Calibri"/>
-        </w:rPr>
-        <w:t>–1005.</w:t>
+        <w:t>Journal of Developmental Origins of Health and Disease</w:t>
+      </w:r>
+      <w:r>
+        <w:rPr>
+          <w:rFonts w:ascii="Calibri" w:hAnsi="Calibri" w:cs="Calibri"/>
+        </w:rPr>
+        <w:t xml:space="preserve"> 2019;10:469–478.</w:t>
       </w:r>
     </w:p>
     <w:p>
@@ -21211,14 +21192,14 @@
         <w:rPr>
           <w:rFonts w:ascii="Calibri" w:hAnsi="Calibri" w:cs="Calibri"/>
         </w:rPr>
-        <w:t xml:space="preserve">31. </w:t>
+        <w:t xml:space="preserve">49. </w:t>
       </w:r>
       <w:r>
         <w:rPr>
           <w:rFonts w:ascii="Calibri" w:hAnsi="Calibri" w:cs="Calibri"/>
         </w:rPr>
         <w:tab/>
-        <w:t xml:space="preserve">Chung H, Chou W, Sears DD, Patterson RE, Webster NJG, Ellies LG. Time-restricted feeding improves insulin resistance and hepatic steatosis in a mouse model of postmenopausal obesity. </w:t>
+        <w:t xml:space="preserve">Wang J, Cao M, Zhuo Y, </w:t>
       </w:r>
       <w:r>
         <w:rPr>
@@ -21226,27 +21207,27 @@
           <w:i/>
           <w:iCs/>
         </w:rPr>
-        <w:t>Metabolism</w:t>
-      </w:r>
-      <w:r>
-        <w:rPr>
-          <w:rFonts w:ascii="Calibri" w:hAnsi="Calibri" w:cs="Calibri"/>
-        </w:rPr>
-        <w:t xml:space="preserve"> </w:t>
-      </w:r>
-      <w:proofErr w:type="gramStart"/>
-      <w:r>
-        <w:rPr>
-          <w:rFonts w:ascii="Calibri" w:hAnsi="Calibri" w:cs="Calibri"/>
-        </w:rPr>
-        <w:t>2016;65:1743</w:t>
-      </w:r>
-      <w:proofErr w:type="gramEnd"/>
-      <w:r>
-        <w:rPr>
-          <w:rFonts w:ascii="Calibri" w:hAnsi="Calibri" w:cs="Calibri"/>
-        </w:rPr>
-        <w:t>–1754.</w:t>
+        <w:t>et al.</w:t>
+      </w:r>
+      <w:r>
+        <w:rPr>
+          <w:rFonts w:ascii="Calibri" w:hAnsi="Calibri" w:cs="Calibri"/>
+        </w:rPr>
+        <w:t xml:space="preserve"> Catch-up growth following food restriction exacerbates adulthood glucose intolerance in pigs exposed to intrauterine undernutrition. </w:t>
+      </w:r>
+      <w:r>
+        <w:rPr>
+          <w:rFonts w:ascii="Calibri" w:hAnsi="Calibri" w:cs="Calibri"/>
+          <w:i/>
+          <w:iCs/>
+        </w:rPr>
+        <w:t>Nutrition</w:t>
+      </w:r>
+      <w:r>
+        <w:rPr>
+          <w:rFonts w:ascii="Calibri" w:hAnsi="Calibri" w:cs="Calibri"/>
+        </w:rPr>
+        <w:t xml:space="preserve"> 2016;32:1275–1284.</w:t>
       </w:r>
     </w:p>
     <w:p>
@@ -21260,14 +21241,14 @@
         <w:rPr>
           <w:rFonts w:ascii="Calibri" w:hAnsi="Calibri" w:cs="Calibri"/>
         </w:rPr>
-        <w:t xml:space="preserve">32. </w:t>
+        <w:t xml:space="preserve">50. </w:t>
       </w:r>
       <w:r>
         <w:rPr>
           <w:rFonts w:ascii="Calibri" w:hAnsi="Calibri" w:cs="Calibri"/>
         </w:rPr>
         <w:tab/>
-        <w:t xml:space="preserve">Das M, Ellies LG, Kumar D, </w:t>
+        <w:t xml:space="preserve">Intapad S, Dasinger JH, Fahling JM, Backstrom MA, Alexander BT. Testosterone is protective against impaired glucose metabolism in male intrauterine growth-restricted offspring. </w:t>
       </w:r>
       <w:r>
         <w:rPr>
@@ -21275,13 +21256,34 @@
           <w:i/>
           <w:iCs/>
         </w:rPr>
-        <w:t>et al.</w:t>
-      </w:r>
-      <w:r>
-        <w:rPr>
-          <w:rFonts w:ascii="Calibri" w:hAnsi="Calibri" w:cs="Calibri"/>
-        </w:rPr>
-        <w:t xml:space="preserve"> Time-restricted feeding normalizes hyperinsulinemia to inhibit breast cancer in obese postmenopausal mouse models. </w:t>
+        <w:t>PLOS ONE</w:t>
+      </w:r>
+      <w:r>
+        <w:rPr>
+          <w:rFonts w:ascii="Calibri" w:hAnsi="Calibri" w:cs="Calibri"/>
+        </w:rPr>
+        <w:t xml:space="preserve"> 2017;12:e0187843.</w:t>
+      </w:r>
+    </w:p>
+    <w:p>
+      <w:pPr>
+        <w:pStyle w:val="Bibliography"/>
+        <w:rPr>
+          <w:rFonts w:ascii="Calibri" w:hAnsi="Calibri" w:cs="Calibri"/>
+        </w:rPr>
+      </w:pPr>
+      <w:r>
+        <w:rPr>
+          <w:rFonts w:ascii="Calibri" w:hAnsi="Calibri" w:cs="Calibri"/>
+        </w:rPr>
+        <w:t xml:space="preserve">51. </w:t>
+      </w:r>
+      <w:r>
+        <w:rPr>
+          <w:rFonts w:ascii="Calibri" w:hAnsi="Calibri" w:cs="Calibri"/>
+        </w:rPr>
+        <w:tab/>
+        <w:t xml:space="preserve">Intapad S, Dasinger JH, Johnson JM, Brown AD, Ojeda NB, Alexander BT. Male and female intrauterine growth-restricted offspring differ in blood pressure, renal function, and glucose homeostasis responses to a post-natal diet high in fat and sugar. </w:t>
       </w:r>
       <w:r>
         <w:rPr>
@@ -21289,37 +21291,62 @@
           <w:i/>
           <w:iCs/>
         </w:rPr>
-        <w:t xml:space="preserve">Nat </w:t>
-      </w:r>
-      <w:proofErr w:type="spellStart"/>
+        <w:t>Hypertension</w:t>
+      </w:r>
+      <w:r>
+        <w:rPr>
+          <w:rFonts w:ascii="Calibri" w:hAnsi="Calibri" w:cs="Calibri"/>
+        </w:rPr>
+        <w:t xml:space="preserve"> 2019;73:620–629.</w:t>
+      </w:r>
+    </w:p>
+    <w:p>
+      <w:pPr>
+        <w:pStyle w:val="Bibliography"/>
+        <w:rPr>
+          <w:rFonts w:ascii="Calibri" w:hAnsi="Calibri" w:cs="Calibri"/>
+        </w:rPr>
+      </w:pPr>
+      <w:r>
+        <w:rPr>
+          <w:rFonts w:ascii="Calibri" w:hAnsi="Calibri" w:cs="Calibri"/>
+        </w:rPr>
+        <w:t xml:space="preserve">52. </w:t>
+      </w:r>
+      <w:r>
+        <w:rPr>
+          <w:rFonts w:ascii="Calibri" w:hAnsi="Calibri" w:cs="Calibri"/>
+        </w:rPr>
+        <w:tab/>
+        <w:t xml:space="preserve">Jahandideh F, Bourque SL, Armstrong EA, </w:t>
+      </w:r>
       <w:r>
         <w:rPr>
           <w:rFonts w:ascii="Calibri" w:hAnsi="Calibri" w:cs="Calibri"/>
           <w:i/>
           <w:iCs/>
         </w:rPr>
-        <w:t>Commun</w:t>
-      </w:r>
-      <w:proofErr w:type="spellEnd"/>
-      <w:r>
-        <w:rPr>
-          <w:rFonts w:ascii="Calibri" w:hAnsi="Calibri" w:cs="Calibri"/>
-        </w:rPr>
-        <w:t xml:space="preserve"> </w:t>
-      </w:r>
-      <w:proofErr w:type="gramStart"/>
-      <w:r>
-        <w:rPr>
-          <w:rFonts w:ascii="Calibri" w:hAnsi="Calibri" w:cs="Calibri"/>
-        </w:rPr>
-        <w:t>2021;12:565</w:t>
-      </w:r>
-      <w:proofErr w:type="gramEnd"/>
-      <w:r>
-        <w:rPr>
-          <w:rFonts w:ascii="Calibri" w:hAnsi="Calibri" w:cs="Calibri"/>
-        </w:rPr>
-        <w:t>.</w:t>
+        <w:t>et al.</w:t>
+      </w:r>
+      <w:r>
+        <w:rPr>
+          <w:rFonts w:ascii="Calibri" w:hAnsi="Calibri" w:cs="Calibri"/>
+        </w:rPr>
+        <w:t xml:space="preserve"> Late-pregnancy uterine artery ligation increases susceptibility to postnatal Western diet-induced fat accumulation in adult female offspring. </w:t>
+      </w:r>
+      <w:r>
+        <w:rPr>
+          <w:rFonts w:ascii="Calibri" w:hAnsi="Calibri" w:cs="Calibri"/>
+          <w:i/>
+          <w:iCs/>
+        </w:rPr>
+        <w:t>Sci Rep</w:t>
+      </w:r>
+      <w:r>
+        <w:rPr>
+          <w:rFonts w:ascii="Calibri" w:hAnsi="Calibri" w:cs="Calibri"/>
+        </w:rPr>
+        <w:t xml:space="preserve"> 2020;10:6926.</w:t>
       </w:r>
     </w:p>
     <w:p>
@@ -21333,28 +21360,15 @@
         <w:rPr>
           <w:rFonts w:ascii="Calibri" w:hAnsi="Calibri" w:cs="Calibri"/>
         </w:rPr>
-        <w:t xml:space="preserve">33. </w:t>
+        <w:lastRenderedPageBreak/>
+        <w:t xml:space="preserve">53. </w:t>
       </w:r>
       <w:r>
         <w:rPr>
           <w:rFonts w:ascii="Calibri" w:hAnsi="Calibri" w:cs="Calibri"/>
         </w:rPr>
         <w:tab/>
-        <w:t xml:space="preserve">Hatori M, Vollmers C, </w:t>
-      </w:r>
-      <w:proofErr w:type="spellStart"/>
-      <w:r>
-        <w:rPr>
-          <w:rFonts w:ascii="Calibri" w:hAnsi="Calibri" w:cs="Calibri"/>
-        </w:rPr>
-        <w:t>Zarrinpar</w:t>
-      </w:r>
-      <w:proofErr w:type="spellEnd"/>
-      <w:r>
-        <w:rPr>
-          <w:rFonts w:ascii="Calibri" w:hAnsi="Calibri" w:cs="Calibri"/>
-        </w:rPr>
-        <w:t xml:space="preserve"> A, </w:t>
+        <w:t xml:space="preserve">Jansson T, Lambert GW. Effect of intrauterine growth restriction on blood pressure, glucose tolerance and sympathetic nervous system activity in the rat at 3–4 months of age. </w:t>
       </w:r>
       <w:r>
         <w:rPr>
@@ -21362,13 +21376,34 @@
           <w:i/>
           <w:iCs/>
         </w:rPr>
-        <w:t>et al.</w:t>
-      </w:r>
-      <w:r>
-        <w:rPr>
-          <w:rFonts w:ascii="Calibri" w:hAnsi="Calibri" w:cs="Calibri"/>
-        </w:rPr>
-        <w:t xml:space="preserve"> Time-Restricted Feeding without Reducing Caloric Intake Prevents Metabolic Diseases in Mice Fed a High-Fat Diet. </w:t>
+        <w:t>Journal of Hypertension</w:t>
+      </w:r>
+      <w:r>
+        <w:rPr>
+          <w:rFonts w:ascii="Calibri" w:hAnsi="Calibri" w:cs="Calibri"/>
+        </w:rPr>
+        <w:t xml:space="preserve"> 1999;17:1239–1248.</w:t>
+      </w:r>
+    </w:p>
+    <w:p>
+      <w:pPr>
+        <w:pStyle w:val="Bibliography"/>
+        <w:rPr>
+          <w:rFonts w:ascii="Calibri" w:hAnsi="Calibri" w:cs="Calibri"/>
+        </w:rPr>
+      </w:pPr>
+      <w:r>
+        <w:rPr>
+          <w:rFonts w:ascii="Calibri" w:hAnsi="Calibri" w:cs="Calibri"/>
+        </w:rPr>
+        <w:t xml:space="preserve">54. </w:t>
+      </w:r>
+      <w:r>
+        <w:rPr>
+          <w:rFonts w:ascii="Calibri" w:hAnsi="Calibri" w:cs="Calibri"/>
+        </w:rPr>
+        <w:tab/>
+        <w:t xml:space="preserve">Zhang Q, Xiao X, Zheng J, </w:t>
       </w:r>
       <w:r>
         <w:rPr>
@@ -21376,27 +21411,27 @@
           <w:i/>
           <w:iCs/>
         </w:rPr>
-        <w:t>Cell Metabolism</w:t>
-      </w:r>
-      <w:r>
-        <w:rPr>
-          <w:rFonts w:ascii="Calibri" w:hAnsi="Calibri" w:cs="Calibri"/>
-        </w:rPr>
-        <w:t xml:space="preserve"> </w:t>
-      </w:r>
-      <w:proofErr w:type="gramStart"/>
-      <w:r>
-        <w:rPr>
-          <w:rFonts w:ascii="Calibri" w:hAnsi="Calibri" w:cs="Calibri"/>
-        </w:rPr>
-        <w:t>2012;15:848</w:t>
-      </w:r>
-      <w:proofErr w:type="gramEnd"/>
-      <w:r>
-        <w:rPr>
-          <w:rFonts w:ascii="Calibri" w:hAnsi="Calibri" w:cs="Calibri"/>
-        </w:rPr>
-        <w:t>–860.</w:t>
+        <w:t>et al.</w:t>
+      </w:r>
+      <w:r>
+        <w:rPr>
+          <w:rFonts w:ascii="Calibri" w:hAnsi="Calibri" w:cs="Calibri"/>
+        </w:rPr>
+        <w:t xml:space="preserve"> A Maternal High-Fat Diet Induces DNA Methylation Changes That Contribute to Glucose Intolerance in Offspring. </w:t>
+      </w:r>
+      <w:r>
+        <w:rPr>
+          <w:rFonts w:ascii="Calibri" w:hAnsi="Calibri" w:cs="Calibri"/>
+          <w:i/>
+          <w:iCs/>
+        </w:rPr>
+        <w:t>Front Endocrinol (Lausanne)</w:t>
+      </w:r>
+      <w:r>
+        <w:rPr>
+          <w:rFonts w:ascii="Calibri" w:hAnsi="Calibri" w:cs="Calibri"/>
+        </w:rPr>
+        <w:t xml:space="preserve"> 2019;10:871.</w:t>
       </w:r>
     </w:p>
     <w:p>
@@ -21410,28 +21445,14 @@
         <w:rPr>
           <w:rFonts w:ascii="Calibri" w:hAnsi="Calibri" w:cs="Calibri"/>
         </w:rPr>
-        <w:t xml:space="preserve">34. </w:t>
+        <w:t xml:space="preserve">55. </w:t>
       </w:r>
       <w:r>
         <w:rPr>
           <w:rFonts w:ascii="Calibri" w:hAnsi="Calibri" w:cs="Calibri"/>
         </w:rPr>
         <w:tab/>
-        <w:t xml:space="preserve">Sherman H, Genzer Y, Cohen R, </w:t>
-      </w:r>
-      <w:proofErr w:type="spellStart"/>
-      <w:r>
-        <w:rPr>
-          <w:rFonts w:ascii="Calibri" w:hAnsi="Calibri" w:cs="Calibri"/>
-        </w:rPr>
-        <w:t>Chapnik</w:t>
-      </w:r>
-      <w:proofErr w:type="spellEnd"/>
-      <w:r>
-        <w:rPr>
-          <w:rFonts w:ascii="Calibri" w:hAnsi="Calibri" w:cs="Calibri"/>
-        </w:rPr>
-        <w:t xml:space="preserve"> N, Madar Z, Froy O. Timed high-fat diet resets circadian metabolism and prevents obesity. </w:t>
+        <w:t xml:space="preserve">Zheng J, Zhang L, Wang Z, Zhang J. Maternal high-fat diet regulates glucose metabolism and pancreatic β cell phenotype in mouse offspring at weaning. </w:t>
       </w:r>
       <w:r>
         <w:rPr>
@@ -21439,27 +21460,13 @@
           <w:i/>
           <w:iCs/>
         </w:rPr>
-        <w:t>FASEB J</w:t>
-      </w:r>
-      <w:r>
-        <w:rPr>
-          <w:rFonts w:ascii="Calibri" w:hAnsi="Calibri" w:cs="Calibri"/>
-        </w:rPr>
-        <w:t xml:space="preserve"> </w:t>
-      </w:r>
-      <w:proofErr w:type="gramStart"/>
-      <w:r>
-        <w:rPr>
-          <w:rFonts w:ascii="Calibri" w:hAnsi="Calibri" w:cs="Calibri"/>
-        </w:rPr>
-        <w:t>2012;26:3493</w:t>
-      </w:r>
-      <w:proofErr w:type="gramEnd"/>
-      <w:r>
-        <w:rPr>
-          <w:rFonts w:ascii="Calibri" w:hAnsi="Calibri" w:cs="Calibri"/>
-        </w:rPr>
-        <w:t>–3502.</w:t>
+        <w:t>PeerJ</w:t>
+      </w:r>
+      <w:r>
+        <w:rPr>
+          <w:rFonts w:ascii="Calibri" w:hAnsi="Calibri" w:cs="Calibri"/>
+        </w:rPr>
+        <w:t xml:space="preserve"> 2020;8:e9407.</w:t>
       </w:r>
     </w:p>
     <w:p>
@@ -21473,14 +21480,14 @@
         <w:rPr>
           <w:rFonts w:ascii="Calibri" w:hAnsi="Calibri" w:cs="Calibri"/>
         </w:rPr>
-        <w:t xml:space="preserve">35. </w:t>
+        <w:t xml:space="preserve">56. </w:t>
       </w:r>
       <w:r>
         <w:rPr>
           <w:rFonts w:ascii="Calibri" w:hAnsi="Calibri" w:cs="Calibri"/>
         </w:rPr>
         <w:tab/>
-        <w:t xml:space="preserve">She Y, Sun J, Hou P, Fang P, Zhang Z. Time-restricted feeding attenuates gluconeogenic activity through inhibition of PGC-1α expression and activity. </w:t>
+        <w:t xml:space="preserve">Boehmer BH, Limesand SW, Rozance PJ. The impact of IUGR on pancreatic islet development and β-cell function. </w:t>
       </w:r>
       <w:r>
         <w:rPr>
@@ -21488,27 +21495,13 @@
           <w:i/>
           <w:iCs/>
         </w:rPr>
-        <w:t>Physiology &amp; Behavior</w:t>
-      </w:r>
-      <w:r>
-        <w:rPr>
-          <w:rFonts w:ascii="Calibri" w:hAnsi="Calibri" w:cs="Calibri"/>
-        </w:rPr>
-        <w:t xml:space="preserve"> </w:t>
-      </w:r>
-      <w:proofErr w:type="gramStart"/>
-      <w:r>
-        <w:rPr>
-          <w:rFonts w:ascii="Calibri" w:hAnsi="Calibri" w:cs="Calibri"/>
-        </w:rPr>
-        <w:t>2021;231:113313</w:t>
-      </w:r>
-      <w:proofErr w:type="gramEnd"/>
-      <w:r>
-        <w:rPr>
-          <w:rFonts w:ascii="Calibri" w:hAnsi="Calibri" w:cs="Calibri"/>
-        </w:rPr>
-        <w:t>.</w:t>
+        <w:t>J Endocrinol</w:t>
+      </w:r>
+      <w:r>
+        <w:rPr>
+          <w:rFonts w:ascii="Calibri" w:hAnsi="Calibri" w:cs="Calibri"/>
+        </w:rPr>
+        <w:t xml:space="preserve"> 2017;235:R63–R76.</w:t>
       </w:r>
     </w:p>
     <w:p>
@@ -21522,14 +21515,28 @@
         <w:rPr>
           <w:rFonts w:ascii="Calibri" w:hAnsi="Calibri" w:cs="Calibri"/>
         </w:rPr>
-        <w:t xml:space="preserve">36. </w:t>
+        <w:t xml:space="preserve">57. </w:t>
       </w:r>
       <w:r>
         <w:rPr>
           <w:rFonts w:ascii="Calibri" w:hAnsi="Calibri" w:cs="Calibri"/>
         </w:rPr>
         <w:tab/>
-        <w:t>R Core Team. R: A Language and Environment for Statistical Computing. 2021.</w:t>
+        <w:t xml:space="preserve">Simmons RA, Templeton LJ, Gertz SJ. Intrauterine Growth Retardation Leads to the Development of Type 2 Diabetes in the Rat. </w:t>
+      </w:r>
+      <w:r>
+        <w:rPr>
+          <w:rFonts w:ascii="Calibri" w:hAnsi="Calibri" w:cs="Calibri"/>
+          <w:i/>
+          <w:iCs/>
+        </w:rPr>
+        <w:t>Diabetes</w:t>
+      </w:r>
+      <w:r>
+        <w:rPr>
+          <w:rFonts w:ascii="Calibri" w:hAnsi="Calibri" w:cs="Calibri"/>
+        </w:rPr>
+        <w:t xml:space="preserve"> 2001;50:2279–2286.</w:t>
       </w:r>
     </w:p>
     <w:p>
@@ -21543,28 +21550,14 @@
         <w:rPr>
           <w:rFonts w:ascii="Calibri" w:hAnsi="Calibri" w:cs="Calibri"/>
         </w:rPr>
-        <w:t xml:space="preserve">37. </w:t>
+        <w:t xml:space="preserve">58. </w:t>
       </w:r>
       <w:r>
         <w:rPr>
           <w:rFonts w:ascii="Calibri" w:hAnsi="Calibri" w:cs="Calibri"/>
         </w:rPr>
         <w:tab/>
-        <w:t xml:space="preserve">Bates D, </w:t>
-      </w:r>
-      <w:proofErr w:type="spellStart"/>
-      <w:r>
-        <w:rPr>
-          <w:rFonts w:ascii="Calibri" w:hAnsi="Calibri" w:cs="Calibri"/>
-        </w:rPr>
-        <w:t>Mächler</w:t>
-      </w:r>
-      <w:proofErr w:type="spellEnd"/>
-      <w:r>
-        <w:rPr>
-          <w:rFonts w:ascii="Calibri" w:hAnsi="Calibri" w:cs="Calibri"/>
-        </w:rPr>
-        <w:t xml:space="preserve"> M, Bolker B, Walker S. Fitting Linear Mixed-Effects Models Using lme4. </w:t>
+        <w:t xml:space="preserve">Brown MR, Sen SK, Mazzone A, </w:t>
       </w:r>
       <w:r>
         <w:rPr>
@@ -21572,48 +21565,13 @@
           <w:i/>
           <w:iCs/>
         </w:rPr>
-        <w:t>Journal of Statistical Software</w:t>
-      </w:r>
-      <w:r>
-        <w:rPr>
-          <w:rFonts w:ascii="Calibri" w:hAnsi="Calibri" w:cs="Calibri"/>
-        </w:rPr>
-        <w:t xml:space="preserve"> </w:t>
-      </w:r>
-      <w:proofErr w:type="gramStart"/>
-      <w:r>
-        <w:rPr>
-          <w:rFonts w:ascii="Calibri" w:hAnsi="Calibri" w:cs="Calibri"/>
-        </w:rPr>
-        <w:t>2015;67:1</w:t>
-      </w:r>
-      <w:proofErr w:type="gramEnd"/>
-      <w:r>
-        <w:rPr>
-          <w:rFonts w:ascii="Calibri" w:hAnsi="Calibri" w:cs="Calibri"/>
-        </w:rPr>
-        <w:t>–48.</w:t>
-      </w:r>
-    </w:p>
-    <w:p>
-      <w:pPr>
-        <w:pStyle w:val="Bibliography"/>
-        <w:rPr>
-          <w:rFonts w:ascii="Calibri" w:hAnsi="Calibri" w:cs="Calibri"/>
-        </w:rPr>
-      </w:pPr>
-      <w:r>
-        <w:rPr>
-          <w:rFonts w:ascii="Calibri" w:hAnsi="Calibri" w:cs="Calibri"/>
-        </w:rPr>
-        <w:t xml:space="preserve">38. </w:t>
-      </w:r>
-      <w:r>
-        <w:rPr>
-          <w:rFonts w:ascii="Calibri" w:hAnsi="Calibri" w:cs="Calibri"/>
-        </w:rPr>
-        <w:tab/>
-        <w:t xml:space="preserve">Ladyman SR, Carter KM, Grattan DR. Energy homeostasis and running wheel activity during pregnancy in the mouse. </w:t>
+        <w:t>et al.</w:t>
+      </w:r>
+      <w:r>
+        <w:rPr>
+          <w:rFonts w:ascii="Calibri" w:hAnsi="Calibri" w:cs="Calibri"/>
+        </w:rPr>
+        <w:t xml:space="preserve"> Time-restricted feeding prevents deleterious metabolic effects of circadian disruption through epigenetic control of β cell function. </w:t>
       </w:r>
       <w:r>
         <w:rPr>
@@ -21621,1277 +21579,13 @@
           <w:i/>
           <w:iCs/>
         </w:rPr>
-        <w:t>Physiology &amp; Behavior</w:t>
-      </w:r>
-      <w:r>
-        <w:rPr>
-          <w:rFonts w:ascii="Calibri" w:hAnsi="Calibri" w:cs="Calibri"/>
-        </w:rPr>
-        <w:t xml:space="preserve"> </w:t>
-      </w:r>
-      <w:proofErr w:type="gramStart"/>
-      <w:r>
-        <w:rPr>
-          <w:rFonts w:ascii="Calibri" w:hAnsi="Calibri" w:cs="Calibri"/>
-        </w:rPr>
-        <w:t>2018;194:83</w:t>
-      </w:r>
-      <w:proofErr w:type="gramEnd"/>
-      <w:r>
-        <w:rPr>
-          <w:rFonts w:ascii="Calibri" w:hAnsi="Calibri" w:cs="Calibri"/>
-        </w:rPr>
-        <w:t>–94.</w:t>
-      </w:r>
-    </w:p>
-    <w:p>
-      <w:pPr>
-        <w:pStyle w:val="Bibliography"/>
-        <w:rPr>
-          <w:rFonts w:ascii="Calibri" w:hAnsi="Calibri" w:cs="Calibri"/>
-        </w:rPr>
-      </w:pPr>
-      <w:r>
-        <w:rPr>
-          <w:rFonts w:ascii="Calibri" w:hAnsi="Calibri" w:cs="Calibri"/>
-        </w:rPr>
-        <w:t xml:space="preserve">39. </w:t>
-      </w:r>
-      <w:r>
-        <w:rPr>
-          <w:rFonts w:ascii="Calibri" w:hAnsi="Calibri" w:cs="Calibri"/>
-        </w:rPr>
-        <w:tab/>
-        <w:t xml:space="preserve">Nutrition NRC (US) S on LA. </w:t>
-      </w:r>
-      <w:r>
-        <w:rPr>
-          <w:rFonts w:ascii="Calibri" w:hAnsi="Calibri" w:cs="Calibri"/>
-          <w:i/>
-          <w:iCs/>
-        </w:rPr>
-        <w:t>Nutrient Requirements of the Mouse</w:t>
-      </w:r>
-      <w:r>
-        <w:rPr>
-          <w:rFonts w:ascii="Calibri" w:hAnsi="Calibri" w:cs="Calibri"/>
-        </w:rPr>
-        <w:t>. National Academies Press (US); 1995.</w:t>
-      </w:r>
-    </w:p>
-    <w:p>
-      <w:pPr>
-        <w:pStyle w:val="Bibliography"/>
-        <w:rPr>
-          <w:rFonts w:ascii="Calibri" w:hAnsi="Calibri" w:cs="Calibri"/>
-        </w:rPr>
-      </w:pPr>
-      <w:r>
-        <w:rPr>
-          <w:rFonts w:ascii="Calibri" w:hAnsi="Calibri" w:cs="Calibri"/>
-        </w:rPr>
-        <w:t xml:space="preserve">40. </w:t>
-      </w:r>
-      <w:r>
-        <w:rPr>
-          <w:rFonts w:ascii="Calibri" w:hAnsi="Calibri" w:cs="Calibri"/>
-        </w:rPr>
-        <w:tab/>
-        <w:t xml:space="preserve">Woodie LN, Luo Y, Wayne MJ, </w:t>
-      </w:r>
-      <w:r>
-        <w:rPr>
-          <w:rFonts w:ascii="Calibri" w:hAnsi="Calibri" w:cs="Calibri"/>
-          <w:i/>
-          <w:iCs/>
-        </w:rPr>
-        <w:t>et al.</w:t>
-      </w:r>
-      <w:r>
-        <w:rPr>
-          <w:rFonts w:ascii="Calibri" w:hAnsi="Calibri" w:cs="Calibri"/>
-        </w:rPr>
-        <w:t xml:space="preserve"> Restricted feeding for 9h in the active period partially abrogates the detrimental metabolic effects of a Western diet with liquid sugar consumption in mice. </w:t>
-      </w:r>
-      <w:r>
-        <w:rPr>
-          <w:rFonts w:ascii="Calibri" w:hAnsi="Calibri" w:cs="Calibri"/>
-          <w:i/>
-          <w:iCs/>
-        </w:rPr>
-        <w:t>Metabolism</w:t>
-      </w:r>
-      <w:r>
-        <w:rPr>
-          <w:rFonts w:ascii="Calibri" w:hAnsi="Calibri" w:cs="Calibri"/>
-        </w:rPr>
-        <w:t xml:space="preserve"> </w:t>
-      </w:r>
-      <w:proofErr w:type="gramStart"/>
-      <w:r>
-        <w:rPr>
-          <w:rFonts w:ascii="Calibri" w:hAnsi="Calibri" w:cs="Calibri"/>
-        </w:rPr>
-        <w:t>2018;82:1</w:t>
-      </w:r>
-      <w:proofErr w:type="gramEnd"/>
-      <w:r>
-        <w:rPr>
-          <w:rFonts w:ascii="Calibri" w:hAnsi="Calibri" w:cs="Calibri"/>
-        </w:rPr>
-        <w:t>–13.</w:t>
-      </w:r>
-    </w:p>
-    <w:p>
-      <w:pPr>
-        <w:pStyle w:val="Bibliography"/>
-        <w:rPr>
-          <w:rFonts w:ascii="Calibri" w:hAnsi="Calibri" w:cs="Calibri"/>
-        </w:rPr>
-      </w:pPr>
-      <w:r>
-        <w:rPr>
-          <w:rFonts w:ascii="Calibri" w:hAnsi="Calibri" w:cs="Calibri"/>
-        </w:rPr>
-        <w:lastRenderedPageBreak/>
-        <w:t xml:space="preserve">41. </w:t>
-      </w:r>
-      <w:r>
-        <w:rPr>
-          <w:rFonts w:ascii="Calibri" w:hAnsi="Calibri" w:cs="Calibri"/>
-        </w:rPr>
-        <w:tab/>
-        <w:t xml:space="preserve">Chaix A, Lin T, Le HD, Chang MW, Panda S. Time-Restricted Feeding Prevents Obesity and Metabolic Syndrome in Mice Lacking a Circadian Clock. </w:t>
-      </w:r>
-      <w:r>
-        <w:rPr>
-          <w:rFonts w:ascii="Calibri" w:hAnsi="Calibri" w:cs="Calibri"/>
-          <w:i/>
-          <w:iCs/>
-        </w:rPr>
-        <w:t>Cell Metabolism</w:t>
-      </w:r>
-      <w:r>
-        <w:rPr>
-          <w:rFonts w:ascii="Calibri" w:hAnsi="Calibri" w:cs="Calibri"/>
-        </w:rPr>
-        <w:t xml:space="preserve"> </w:t>
-      </w:r>
-      <w:proofErr w:type="gramStart"/>
-      <w:r>
-        <w:rPr>
-          <w:rFonts w:ascii="Calibri" w:hAnsi="Calibri" w:cs="Calibri"/>
-        </w:rPr>
-        <w:t>2019;29:303</w:t>
-      </w:r>
-      <w:proofErr w:type="gramEnd"/>
-      <w:r>
-        <w:rPr>
-          <w:rFonts w:ascii="Calibri" w:hAnsi="Calibri" w:cs="Calibri"/>
-        </w:rPr>
-        <w:t>-319.e4.</w:t>
-      </w:r>
-    </w:p>
-    <w:p>
-      <w:pPr>
-        <w:pStyle w:val="Bibliography"/>
-        <w:rPr>
-          <w:rFonts w:ascii="Calibri" w:hAnsi="Calibri" w:cs="Calibri"/>
-        </w:rPr>
-      </w:pPr>
-      <w:r>
-        <w:rPr>
-          <w:rFonts w:ascii="Calibri" w:hAnsi="Calibri" w:cs="Calibri"/>
-        </w:rPr>
-        <w:t xml:space="preserve">42. </w:t>
-      </w:r>
-      <w:r>
-        <w:rPr>
-          <w:rFonts w:ascii="Calibri" w:hAnsi="Calibri" w:cs="Calibri"/>
-        </w:rPr>
-        <w:tab/>
-        <w:t>García-</w:t>
-      </w:r>
-      <w:proofErr w:type="spellStart"/>
-      <w:r>
-        <w:rPr>
-          <w:rFonts w:ascii="Calibri" w:hAnsi="Calibri" w:cs="Calibri"/>
-        </w:rPr>
-        <w:t>Gaytán</w:t>
-      </w:r>
-      <w:proofErr w:type="spellEnd"/>
-      <w:r>
-        <w:rPr>
-          <w:rFonts w:ascii="Calibri" w:hAnsi="Calibri" w:cs="Calibri"/>
-        </w:rPr>
-        <w:t xml:space="preserve"> AC, Miranda-Anaya M, Turrubiate I, </w:t>
-      </w:r>
-      <w:r>
-        <w:rPr>
-          <w:rFonts w:ascii="Calibri" w:hAnsi="Calibri" w:cs="Calibri"/>
-          <w:i/>
-          <w:iCs/>
-        </w:rPr>
-        <w:t>et al.</w:t>
-      </w:r>
-      <w:r>
-        <w:rPr>
-          <w:rFonts w:ascii="Calibri" w:hAnsi="Calibri" w:cs="Calibri"/>
-        </w:rPr>
-        <w:t xml:space="preserve"> Synchronization of the circadian clock by time-restricted feeding with progressive increasing calorie intake. Resemblances and differences regarding a sustained hypocaloric restriction. </w:t>
-      </w:r>
-      <w:r>
-        <w:rPr>
-          <w:rFonts w:ascii="Calibri" w:hAnsi="Calibri" w:cs="Calibri"/>
-          <w:i/>
-          <w:iCs/>
-        </w:rPr>
-        <w:t>Sci Rep</w:t>
-      </w:r>
-      <w:r>
-        <w:rPr>
-          <w:rFonts w:ascii="Calibri" w:hAnsi="Calibri" w:cs="Calibri"/>
-        </w:rPr>
-        <w:t xml:space="preserve"> 2020;10.</w:t>
-      </w:r>
-    </w:p>
-    <w:p>
-      <w:pPr>
-        <w:pStyle w:val="Bibliography"/>
-        <w:rPr>
-          <w:rFonts w:ascii="Calibri" w:hAnsi="Calibri" w:cs="Calibri"/>
-        </w:rPr>
-      </w:pPr>
-      <w:r>
-        <w:rPr>
-          <w:rFonts w:ascii="Calibri" w:hAnsi="Calibri" w:cs="Calibri"/>
-        </w:rPr>
-        <w:t xml:space="preserve">43. </w:t>
-      </w:r>
-      <w:r>
-        <w:rPr>
-          <w:rFonts w:ascii="Calibri" w:hAnsi="Calibri" w:cs="Calibri"/>
-        </w:rPr>
-        <w:tab/>
-        <w:t xml:space="preserve">Hu D, Mao Y, Xu G, </w:t>
-      </w:r>
-      <w:r>
-        <w:rPr>
-          <w:rFonts w:ascii="Calibri" w:hAnsi="Calibri" w:cs="Calibri"/>
-          <w:i/>
-          <w:iCs/>
-        </w:rPr>
-        <w:t>et al.</w:t>
-      </w:r>
-      <w:r>
-        <w:rPr>
-          <w:rFonts w:ascii="Calibri" w:hAnsi="Calibri" w:cs="Calibri"/>
-        </w:rPr>
-        <w:t xml:space="preserve"> Time-restricted feeding causes irreversible metabolic disorders and gut microbiota shift in pediatric mice. </w:t>
-      </w:r>
-      <w:proofErr w:type="spellStart"/>
-      <w:r>
-        <w:rPr>
-          <w:rFonts w:ascii="Calibri" w:hAnsi="Calibri" w:cs="Calibri"/>
-          <w:i/>
-          <w:iCs/>
-        </w:rPr>
-        <w:t>Pediatr</w:t>
-      </w:r>
-      <w:proofErr w:type="spellEnd"/>
-      <w:r>
-        <w:rPr>
-          <w:rFonts w:ascii="Calibri" w:hAnsi="Calibri" w:cs="Calibri"/>
-          <w:i/>
-          <w:iCs/>
-        </w:rPr>
-        <w:t xml:space="preserve"> Res</w:t>
-      </w:r>
-      <w:r>
-        <w:rPr>
-          <w:rFonts w:ascii="Calibri" w:hAnsi="Calibri" w:cs="Calibri"/>
-        </w:rPr>
-        <w:t xml:space="preserve"> </w:t>
-      </w:r>
-      <w:proofErr w:type="gramStart"/>
-      <w:r>
-        <w:rPr>
-          <w:rFonts w:ascii="Calibri" w:hAnsi="Calibri" w:cs="Calibri"/>
-        </w:rPr>
-        <w:t>2019;85:518</w:t>
-      </w:r>
-      <w:proofErr w:type="gramEnd"/>
-      <w:r>
-        <w:rPr>
-          <w:rFonts w:ascii="Calibri" w:hAnsi="Calibri" w:cs="Calibri"/>
-        </w:rPr>
-        <w:t>–526.</w:t>
-      </w:r>
-    </w:p>
-    <w:p>
-      <w:pPr>
-        <w:pStyle w:val="Bibliography"/>
-        <w:rPr>
-          <w:rFonts w:ascii="Calibri" w:hAnsi="Calibri" w:cs="Calibri"/>
-        </w:rPr>
-      </w:pPr>
-      <w:r>
-        <w:rPr>
-          <w:rFonts w:ascii="Calibri" w:hAnsi="Calibri" w:cs="Calibri"/>
-        </w:rPr>
-        <w:t xml:space="preserve">44. </w:t>
-      </w:r>
-      <w:r>
-        <w:rPr>
-          <w:rFonts w:ascii="Calibri" w:hAnsi="Calibri" w:cs="Calibri"/>
-        </w:rPr>
-        <w:tab/>
-        <w:t xml:space="preserve">Barker DJ, Gluckman PD, Godfrey KM, Harding JE, Owens JA, Robinson JS. Fetal nutrition and cardiovascular disease in adult life. </w:t>
-      </w:r>
-      <w:r>
-        <w:rPr>
-          <w:rFonts w:ascii="Calibri" w:hAnsi="Calibri" w:cs="Calibri"/>
-          <w:i/>
-          <w:iCs/>
-        </w:rPr>
-        <w:t>Lancet</w:t>
-      </w:r>
-      <w:r>
-        <w:rPr>
-          <w:rFonts w:ascii="Calibri" w:hAnsi="Calibri" w:cs="Calibri"/>
-        </w:rPr>
-        <w:t xml:space="preserve"> </w:t>
-      </w:r>
-      <w:proofErr w:type="gramStart"/>
-      <w:r>
-        <w:rPr>
-          <w:rFonts w:ascii="Calibri" w:hAnsi="Calibri" w:cs="Calibri"/>
-        </w:rPr>
-        <w:t>1993;341:938</w:t>
-      </w:r>
-      <w:proofErr w:type="gramEnd"/>
-      <w:r>
-        <w:rPr>
-          <w:rFonts w:ascii="Calibri" w:hAnsi="Calibri" w:cs="Calibri"/>
-        </w:rPr>
-        <w:t>–941.</w:t>
-      </w:r>
-    </w:p>
-    <w:p>
-      <w:pPr>
-        <w:pStyle w:val="Bibliography"/>
-        <w:rPr>
-          <w:rFonts w:ascii="Calibri" w:hAnsi="Calibri" w:cs="Calibri"/>
-        </w:rPr>
-      </w:pPr>
-      <w:r>
-        <w:rPr>
-          <w:rFonts w:ascii="Calibri" w:hAnsi="Calibri" w:cs="Calibri"/>
-        </w:rPr>
-        <w:t xml:space="preserve">45. </w:t>
-      </w:r>
-      <w:r>
-        <w:rPr>
-          <w:rFonts w:ascii="Calibri" w:hAnsi="Calibri" w:cs="Calibri"/>
-        </w:rPr>
-        <w:tab/>
-        <w:t xml:space="preserve">Alejandro EU, Jo S, </w:t>
-      </w:r>
-      <w:proofErr w:type="spellStart"/>
-      <w:r>
-        <w:rPr>
-          <w:rFonts w:ascii="Calibri" w:hAnsi="Calibri" w:cs="Calibri"/>
-        </w:rPr>
-        <w:t>Akhaphong</w:t>
-      </w:r>
-      <w:proofErr w:type="spellEnd"/>
-      <w:r>
-        <w:rPr>
-          <w:rFonts w:ascii="Calibri" w:hAnsi="Calibri" w:cs="Calibri"/>
-        </w:rPr>
-        <w:t xml:space="preserve"> B, </w:t>
-      </w:r>
-      <w:r>
-        <w:rPr>
-          <w:rFonts w:ascii="Calibri" w:hAnsi="Calibri" w:cs="Calibri"/>
-          <w:i/>
-          <w:iCs/>
-        </w:rPr>
-        <w:t>et al.</w:t>
-      </w:r>
-      <w:r>
-        <w:rPr>
-          <w:rFonts w:ascii="Calibri" w:hAnsi="Calibri" w:cs="Calibri"/>
-        </w:rPr>
-        <w:t xml:space="preserve"> Maternal low-protein diet on the last week of pregnancy contributes to insulin resistance and β-cell dysfunction in the mouse offspring. </w:t>
-      </w:r>
-      <w:r>
-        <w:rPr>
-          <w:rFonts w:ascii="Calibri" w:hAnsi="Calibri" w:cs="Calibri"/>
-          <w:i/>
-          <w:iCs/>
-        </w:rPr>
-        <w:t xml:space="preserve">Am J </w:t>
-      </w:r>
-      <w:proofErr w:type="spellStart"/>
-      <w:r>
-        <w:rPr>
-          <w:rFonts w:ascii="Calibri" w:hAnsi="Calibri" w:cs="Calibri"/>
-          <w:i/>
-          <w:iCs/>
-        </w:rPr>
-        <w:t>Physiol</w:t>
-      </w:r>
-      <w:proofErr w:type="spellEnd"/>
-      <w:r>
-        <w:rPr>
-          <w:rFonts w:ascii="Calibri" w:hAnsi="Calibri" w:cs="Calibri"/>
-          <w:i/>
-          <w:iCs/>
-        </w:rPr>
-        <w:t xml:space="preserve"> </w:t>
-      </w:r>
-      <w:proofErr w:type="spellStart"/>
-      <w:r>
-        <w:rPr>
-          <w:rFonts w:ascii="Calibri" w:hAnsi="Calibri" w:cs="Calibri"/>
-          <w:i/>
-          <w:iCs/>
-        </w:rPr>
-        <w:t>Regul</w:t>
-      </w:r>
-      <w:proofErr w:type="spellEnd"/>
-      <w:r>
-        <w:rPr>
-          <w:rFonts w:ascii="Calibri" w:hAnsi="Calibri" w:cs="Calibri"/>
-          <w:i/>
-          <w:iCs/>
-        </w:rPr>
-        <w:t xml:space="preserve"> </w:t>
-      </w:r>
-      <w:proofErr w:type="spellStart"/>
-      <w:r>
-        <w:rPr>
-          <w:rFonts w:ascii="Calibri" w:hAnsi="Calibri" w:cs="Calibri"/>
-          <w:i/>
-          <w:iCs/>
-        </w:rPr>
-        <w:t>Integr</w:t>
-      </w:r>
-      <w:proofErr w:type="spellEnd"/>
-      <w:r>
-        <w:rPr>
-          <w:rFonts w:ascii="Calibri" w:hAnsi="Calibri" w:cs="Calibri"/>
-          <w:i/>
-          <w:iCs/>
-        </w:rPr>
-        <w:t xml:space="preserve"> Comp </w:t>
-      </w:r>
-      <w:proofErr w:type="spellStart"/>
-      <w:r>
-        <w:rPr>
-          <w:rFonts w:ascii="Calibri" w:hAnsi="Calibri" w:cs="Calibri"/>
-          <w:i/>
-          <w:iCs/>
-        </w:rPr>
-        <w:t>Physiol</w:t>
-      </w:r>
-      <w:proofErr w:type="spellEnd"/>
-      <w:r>
-        <w:rPr>
-          <w:rFonts w:ascii="Calibri" w:hAnsi="Calibri" w:cs="Calibri"/>
-        </w:rPr>
-        <w:t xml:space="preserve"> 2020;</w:t>
-      </w:r>
-      <w:proofErr w:type="gramStart"/>
-      <w:r>
-        <w:rPr>
-          <w:rFonts w:ascii="Calibri" w:hAnsi="Calibri" w:cs="Calibri"/>
-        </w:rPr>
-        <w:t>319:R</w:t>
-      </w:r>
-      <w:proofErr w:type="gramEnd"/>
-      <w:r>
-        <w:rPr>
-          <w:rFonts w:ascii="Calibri" w:hAnsi="Calibri" w:cs="Calibri"/>
-        </w:rPr>
-        <w:t>485–R496.</w:t>
-      </w:r>
-    </w:p>
-    <w:p>
-      <w:pPr>
-        <w:pStyle w:val="Bibliography"/>
-        <w:rPr>
-          <w:rFonts w:ascii="Calibri" w:hAnsi="Calibri" w:cs="Calibri"/>
-        </w:rPr>
-      </w:pPr>
-      <w:r>
-        <w:rPr>
-          <w:rFonts w:ascii="Calibri" w:hAnsi="Calibri" w:cs="Calibri"/>
-        </w:rPr>
-        <w:t xml:space="preserve">46. </w:t>
-      </w:r>
-      <w:r>
-        <w:rPr>
-          <w:rFonts w:ascii="Calibri" w:hAnsi="Calibri" w:cs="Calibri"/>
-        </w:rPr>
-        <w:tab/>
-      </w:r>
-      <w:proofErr w:type="spellStart"/>
-      <w:r>
-        <w:rPr>
-          <w:rFonts w:ascii="Calibri" w:hAnsi="Calibri" w:cs="Calibri"/>
-        </w:rPr>
-        <w:t>Shahkhalili</w:t>
-      </w:r>
-      <w:proofErr w:type="spellEnd"/>
-      <w:r>
-        <w:rPr>
-          <w:rFonts w:ascii="Calibri" w:hAnsi="Calibri" w:cs="Calibri"/>
-        </w:rPr>
-        <w:t xml:space="preserve"> Y, Moulin J, Zbinden I, </w:t>
-      </w:r>
-      <w:proofErr w:type="spellStart"/>
-      <w:r>
-        <w:rPr>
-          <w:rFonts w:ascii="Calibri" w:hAnsi="Calibri" w:cs="Calibri"/>
-        </w:rPr>
-        <w:t>Aprikian</w:t>
-      </w:r>
-      <w:proofErr w:type="spellEnd"/>
-      <w:r>
-        <w:rPr>
-          <w:rFonts w:ascii="Calibri" w:hAnsi="Calibri" w:cs="Calibri"/>
-        </w:rPr>
-        <w:t xml:space="preserve"> O, Macé K. Comparison of two models of intrauterine growth restriction for early catch-up growth and later development of glucose intolerance and obesity in rats. </w:t>
-      </w:r>
-      <w:r>
-        <w:rPr>
-          <w:rFonts w:ascii="Calibri" w:hAnsi="Calibri" w:cs="Calibri"/>
-          <w:i/>
-          <w:iCs/>
-        </w:rPr>
-        <w:t>American Journal of Physiology-Regulatory, Integrative and Comparative Physiology</w:t>
-      </w:r>
-      <w:r>
-        <w:rPr>
-          <w:rFonts w:ascii="Calibri" w:hAnsi="Calibri" w:cs="Calibri"/>
-        </w:rPr>
-        <w:t xml:space="preserve"> 2010;</w:t>
-      </w:r>
-      <w:proofErr w:type="gramStart"/>
-      <w:r>
-        <w:rPr>
-          <w:rFonts w:ascii="Calibri" w:hAnsi="Calibri" w:cs="Calibri"/>
-        </w:rPr>
-        <w:t>298:R</w:t>
-      </w:r>
-      <w:proofErr w:type="gramEnd"/>
-      <w:r>
-        <w:rPr>
-          <w:rFonts w:ascii="Calibri" w:hAnsi="Calibri" w:cs="Calibri"/>
-        </w:rPr>
-        <w:t>141–R146.</w:t>
-      </w:r>
-    </w:p>
-    <w:p>
-      <w:pPr>
-        <w:pStyle w:val="Bibliography"/>
-        <w:rPr>
-          <w:rFonts w:ascii="Calibri" w:hAnsi="Calibri" w:cs="Calibri"/>
-        </w:rPr>
-      </w:pPr>
-      <w:r>
-        <w:rPr>
-          <w:rFonts w:ascii="Calibri" w:hAnsi="Calibri" w:cs="Calibri"/>
-        </w:rPr>
-        <w:t xml:space="preserve">47. </w:t>
-      </w:r>
-      <w:r>
-        <w:rPr>
-          <w:rFonts w:ascii="Calibri" w:hAnsi="Calibri" w:cs="Calibri"/>
-        </w:rPr>
-        <w:tab/>
-        <w:t xml:space="preserve">Yuan Q, Chen L, Liu C, Xu K, Mao X, Liu C. Postnatal Pancreatic Islet β Cell Function and Insulin Sensitivity at Different Stages of Lifetime in Rats Born with Intrauterine Growth Retardation. </w:t>
-      </w:r>
-      <w:r>
-        <w:rPr>
-          <w:rFonts w:ascii="Calibri" w:hAnsi="Calibri" w:cs="Calibri"/>
-          <w:i/>
-          <w:iCs/>
-        </w:rPr>
-        <w:t>PLOS ONE</w:t>
-      </w:r>
-      <w:r>
-        <w:rPr>
-          <w:rFonts w:ascii="Calibri" w:hAnsi="Calibri" w:cs="Calibri"/>
-        </w:rPr>
-        <w:t xml:space="preserve"> 2011;</w:t>
-      </w:r>
-      <w:proofErr w:type="gramStart"/>
-      <w:r>
-        <w:rPr>
-          <w:rFonts w:ascii="Calibri" w:hAnsi="Calibri" w:cs="Calibri"/>
-        </w:rPr>
-        <w:t>6:e</w:t>
-      </w:r>
-      <w:proofErr w:type="gramEnd"/>
-      <w:r>
-        <w:rPr>
-          <w:rFonts w:ascii="Calibri" w:hAnsi="Calibri" w:cs="Calibri"/>
-        </w:rPr>
-        <w:t>25167.</w:t>
-      </w:r>
-    </w:p>
-    <w:p>
-      <w:pPr>
-        <w:pStyle w:val="Bibliography"/>
-        <w:rPr>
-          <w:rFonts w:ascii="Calibri" w:hAnsi="Calibri" w:cs="Calibri"/>
-        </w:rPr>
-      </w:pPr>
-      <w:r>
-        <w:rPr>
-          <w:rFonts w:ascii="Calibri" w:hAnsi="Calibri" w:cs="Calibri"/>
-        </w:rPr>
-        <w:t xml:space="preserve">48. </w:t>
-      </w:r>
-      <w:r>
-        <w:rPr>
-          <w:rFonts w:ascii="Calibri" w:hAnsi="Calibri" w:cs="Calibri"/>
-        </w:rPr>
-        <w:tab/>
-        <w:t xml:space="preserve">Radford BN, Han VKM. Offspring from maternal nutrient restriction in mice show variations in adult glucose metabolism </w:t>
-      </w:r>
-      <w:proofErr w:type="gramStart"/>
-      <w:r>
-        <w:rPr>
-          <w:rFonts w:ascii="Calibri" w:hAnsi="Calibri" w:cs="Calibri"/>
-        </w:rPr>
-        <w:t>similar to</w:t>
-      </w:r>
-      <w:proofErr w:type="gramEnd"/>
-      <w:r>
-        <w:rPr>
-          <w:rFonts w:ascii="Calibri" w:hAnsi="Calibri" w:cs="Calibri"/>
-        </w:rPr>
-        <w:t xml:space="preserve"> human fetal growth restriction. </w:t>
-      </w:r>
-      <w:r>
-        <w:rPr>
-          <w:rFonts w:ascii="Calibri" w:hAnsi="Calibri" w:cs="Calibri"/>
-          <w:i/>
-          <w:iCs/>
-        </w:rPr>
-        <w:t>Journal of Developmental Origins of Health and Disease</w:t>
-      </w:r>
-      <w:r>
-        <w:rPr>
-          <w:rFonts w:ascii="Calibri" w:hAnsi="Calibri" w:cs="Calibri"/>
-        </w:rPr>
-        <w:t xml:space="preserve"> </w:t>
-      </w:r>
-      <w:proofErr w:type="gramStart"/>
-      <w:r>
-        <w:rPr>
-          <w:rFonts w:ascii="Calibri" w:hAnsi="Calibri" w:cs="Calibri"/>
-        </w:rPr>
-        <w:t>2019;10:469</w:t>
-      </w:r>
-      <w:proofErr w:type="gramEnd"/>
-      <w:r>
-        <w:rPr>
-          <w:rFonts w:ascii="Calibri" w:hAnsi="Calibri" w:cs="Calibri"/>
-        </w:rPr>
-        <w:t>–478.</w:t>
-      </w:r>
-    </w:p>
-    <w:p>
-      <w:pPr>
-        <w:pStyle w:val="Bibliography"/>
-        <w:rPr>
-          <w:rFonts w:ascii="Calibri" w:hAnsi="Calibri" w:cs="Calibri"/>
-        </w:rPr>
-      </w:pPr>
-      <w:r>
-        <w:rPr>
-          <w:rFonts w:ascii="Calibri" w:hAnsi="Calibri" w:cs="Calibri"/>
-        </w:rPr>
-        <w:t xml:space="preserve">49. </w:t>
-      </w:r>
-      <w:r>
-        <w:rPr>
-          <w:rFonts w:ascii="Calibri" w:hAnsi="Calibri" w:cs="Calibri"/>
-        </w:rPr>
-        <w:tab/>
-        <w:t xml:space="preserve">Wang J, Cao M, Zhuo Y, </w:t>
-      </w:r>
-      <w:r>
-        <w:rPr>
-          <w:rFonts w:ascii="Calibri" w:hAnsi="Calibri" w:cs="Calibri"/>
-          <w:i/>
-          <w:iCs/>
-        </w:rPr>
-        <w:t>et al.</w:t>
-      </w:r>
-      <w:r>
-        <w:rPr>
-          <w:rFonts w:ascii="Calibri" w:hAnsi="Calibri" w:cs="Calibri"/>
-        </w:rPr>
-        <w:t xml:space="preserve"> Catch-up growth following food restriction exacerbates adulthood glucose intolerance in pigs exposed to intrauterine undernutrition. </w:t>
-      </w:r>
-      <w:r>
-        <w:rPr>
-          <w:rFonts w:ascii="Calibri" w:hAnsi="Calibri" w:cs="Calibri"/>
-          <w:i/>
-          <w:iCs/>
-        </w:rPr>
-        <w:t>Nutrition</w:t>
-      </w:r>
-      <w:r>
-        <w:rPr>
-          <w:rFonts w:ascii="Calibri" w:hAnsi="Calibri" w:cs="Calibri"/>
-        </w:rPr>
-        <w:t xml:space="preserve"> </w:t>
-      </w:r>
-      <w:proofErr w:type="gramStart"/>
-      <w:r>
-        <w:rPr>
-          <w:rFonts w:ascii="Calibri" w:hAnsi="Calibri" w:cs="Calibri"/>
-        </w:rPr>
-        <w:t>2016;32:1275</w:t>
-      </w:r>
-      <w:proofErr w:type="gramEnd"/>
-      <w:r>
-        <w:rPr>
-          <w:rFonts w:ascii="Calibri" w:hAnsi="Calibri" w:cs="Calibri"/>
-        </w:rPr>
-        <w:t>–1284.</w:t>
-      </w:r>
-    </w:p>
-    <w:p>
-      <w:pPr>
-        <w:pStyle w:val="Bibliography"/>
-        <w:rPr>
-          <w:rFonts w:ascii="Calibri" w:hAnsi="Calibri" w:cs="Calibri"/>
-        </w:rPr>
-      </w:pPr>
-      <w:r>
-        <w:rPr>
-          <w:rFonts w:ascii="Calibri" w:hAnsi="Calibri" w:cs="Calibri"/>
-        </w:rPr>
-        <w:t xml:space="preserve">50. </w:t>
-      </w:r>
-      <w:r>
-        <w:rPr>
-          <w:rFonts w:ascii="Calibri" w:hAnsi="Calibri" w:cs="Calibri"/>
-        </w:rPr>
-        <w:tab/>
-      </w:r>
-      <w:proofErr w:type="spellStart"/>
-      <w:r>
-        <w:rPr>
-          <w:rFonts w:ascii="Calibri" w:hAnsi="Calibri" w:cs="Calibri"/>
-        </w:rPr>
-        <w:t>Intapad</w:t>
-      </w:r>
-      <w:proofErr w:type="spellEnd"/>
-      <w:r>
-        <w:rPr>
-          <w:rFonts w:ascii="Calibri" w:hAnsi="Calibri" w:cs="Calibri"/>
-        </w:rPr>
-        <w:t xml:space="preserve"> S, Dasinger JH, Fahling JM, Backstrom MA, Alexander BT. Testosterone is protective against impaired glucose metabolism in male intrauterine growth-restricted offspring. </w:t>
-      </w:r>
-      <w:r>
-        <w:rPr>
-          <w:rFonts w:ascii="Calibri" w:hAnsi="Calibri" w:cs="Calibri"/>
-          <w:i/>
-          <w:iCs/>
-        </w:rPr>
-        <w:t>PLOS ONE</w:t>
-      </w:r>
-      <w:r>
-        <w:rPr>
-          <w:rFonts w:ascii="Calibri" w:hAnsi="Calibri" w:cs="Calibri"/>
-        </w:rPr>
-        <w:t xml:space="preserve"> 2017;</w:t>
-      </w:r>
-      <w:proofErr w:type="gramStart"/>
-      <w:r>
-        <w:rPr>
-          <w:rFonts w:ascii="Calibri" w:hAnsi="Calibri" w:cs="Calibri"/>
-        </w:rPr>
-        <w:t>12:e</w:t>
-      </w:r>
-      <w:proofErr w:type="gramEnd"/>
-      <w:r>
-        <w:rPr>
-          <w:rFonts w:ascii="Calibri" w:hAnsi="Calibri" w:cs="Calibri"/>
-        </w:rPr>
-        <w:t>0187843.</w:t>
-      </w:r>
-    </w:p>
-    <w:p>
-      <w:pPr>
-        <w:pStyle w:val="Bibliography"/>
-        <w:rPr>
-          <w:rFonts w:ascii="Calibri" w:hAnsi="Calibri" w:cs="Calibri"/>
-        </w:rPr>
-      </w:pPr>
-      <w:r>
-        <w:rPr>
-          <w:rFonts w:ascii="Calibri" w:hAnsi="Calibri" w:cs="Calibri"/>
-        </w:rPr>
-        <w:t xml:space="preserve">51. </w:t>
-      </w:r>
-      <w:r>
-        <w:rPr>
-          <w:rFonts w:ascii="Calibri" w:hAnsi="Calibri" w:cs="Calibri"/>
-        </w:rPr>
-        <w:tab/>
-      </w:r>
-      <w:proofErr w:type="spellStart"/>
-      <w:r>
-        <w:rPr>
-          <w:rFonts w:ascii="Calibri" w:hAnsi="Calibri" w:cs="Calibri"/>
-        </w:rPr>
-        <w:t>Intapad</w:t>
-      </w:r>
-      <w:proofErr w:type="spellEnd"/>
-      <w:r>
-        <w:rPr>
-          <w:rFonts w:ascii="Calibri" w:hAnsi="Calibri" w:cs="Calibri"/>
-        </w:rPr>
-        <w:t xml:space="preserve"> S, Dasinger JH, Johnson JM, Brown AD, Ojeda NB, Alexander BT. Male and female intrauterine growth-restricted offspring differ in blood pressure, renal function, and glucose homeostasis responses to a post-natal diet high in fat and sugar. </w:t>
-      </w:r>
-      <w:r>
-        <w:rPr>
-          <w:rFonts w:ascii="Calibri" w:hAnsi="Calibri" w:cs="Calibri"/>
-          <w:i/>
-          <w:iCs/>
-        </w:rPr>
-        <w:t>Hypertension</w:t>
-      </w:r>
-      <w:r>
-        <w:rPr>
-          <w:rFonts w:ascii="Calibri" w:hAnsi="Calibri" w:cs="Calibri"/>
-        </w:rPr>
-        <w:t xml:space="preserve"> </w:t>
-      </w:r>
-      <w:proofErr w:type="gramStart"/>
-      <w:r>
-        <w:rPr>
-          <w:rFonts w:ascii="Calibri" w:hAnsi="Calibri" w:cs="Calibri"/>
-        </w:rPr>
-        <w:t>2019;73:620</w:t>
-      </w:r>
-      <w:proofErr w:type="gramEnd"/>
-      <w:r>
-        <w:rPr>
-          <w:rFonts w:ascii="Calibri" w:hAnsi="Calibri" w:cs="Calibri"/>
-        </w:rPr>
-        <w:t>–629.</w:t>
-      </w:r>
-    </w:p>
-    <w:p>
-      <w:pPr>
-        <w:pStyle w:val="Bibliography"/>
-        <w:rPr>
-          <w:rFonts w:ascii="Calibri" w:hAnsi="Calibri" w:cs="Calibri"/>
-        </w:rPr>
-      </w:pPr>
-      <w:r>
-        <w:rPr>
-          <w:rFonts w:ascii="Calibri" w:hAnsi="Calibri" w:cs="Calibri"/>
-        </w:rPr>
-        <w:t xml:space="preserve">52. </w:t>
-      </w:r>
-      <w:r>
-        <w:rPr>
-          <w:rFonts w:ascii="Calibri" w:hAnsi="Calibri" w:cs="Calibri"/>
-        </w:rPr>
-        <w:tab/>
-      </w:r>
-      <w:proofErr w:type="spellStart"/>
-      <w:r>
-        <w:rPr>
-          <w:rFonts w:ascii="Calibri" w:hAnsi="Calibri" w:cs="Calibri"/>
-        </w:rPr>
-        <w:t>Jahandideh</w:t>
-      </w:r>
-      <w:proofErr w:type="spellEnd"/>
-      <w:r>
-        <w:rPr>
-          <w:rFonts w:ascii="Calibri" w:hAnsi="Calibri" w:cs="Calibri"/>
-        </w:rPr>
-        <w:t xml:space="preserve"> F, Bourque SL, Armstrong EA, </w:t>
-      </w:r>
-      <w:r>
-        <w:rPr>
-          <w:rFonts w:ascii="Calibri" w:hAnsi="Calibri" w:cs="Calibri"/>
-          <w:i/>
-          <w:iCs/>
-        </w:rPr>
-        <w:t>et al.</w:t>
-      </w:r>
-      <w:r>
-        <w:rPr>
-          <w:rFonts w:ascii="Calibri" w:hAnsi="Calibri" w:cs="Calibri"/>
-        </w:rPr>
-        <w:t xml:space="preserve"> Late-pregnancy uterine artery ligation increases susceptibility to postnatal Western diet-induced fat accumulation in adult female offspring. </w:t>
-      </w:r>
-      <w:r>
-        <w:rPr>
-          <w:rFonts w:ascii="Calibri" w:hAnsi="Calibri" w:cs="Calibri"/>
-          <w:i/>
-          <w:iCs/>
-        </w:rPr>
-        <w:t>Sci Rep</w:t>
-      </w:r>
-      <w:r>
-        <w:rPr>
-          <w:rFonts w:ascii="Calibri" w:hAnsi="Calibri" w:cs="Calibri"/>
-        </w:rPr>
-        <w:t xml:space="preserve"> </w:t>
-      </w:r>
-      <w:proofErr w:type="gramStart"/>
-      <w:r>
-        <w:rPr>
-          <w:rFonts w:ascii="Calibri" w:hAnsi="Calibri" w:cs="Calibri"/>
-        </w:rPr>
-        <w:t>2020;10:6926</w:t>
-      </w:r>
-      <w:proofErr w:type="gramEnd"/>
-      <w:r>
-        <w:rPr>
-          <w:rFonts w:ascii="Calibri" w:hAnsi="Calibri" w:cs="Calibri"/>
-        </w:rPr>
-        <w:t>.</w:t>
-      </w:r>
-    </w:p>
-    <w:p>
-      <w:pPr>
-        <w:pStyle w:val="Bibliography"/>
-        <w:rPr>
-          <w:rFonts w:ascii="Calibri" w:hAnsi="Calibri" w:cs="Calibri"/>
-        </w:rPr>
-      </w:pPr>
-      <w:r>
-        <w:rPr>
-          <w:rFonts w:ascii="Calibri" w:hAnsi="Calibri" w:cs="Calibri"/>
-        </w:rPr>
-        <w:lastRenderedPageBreak/>
-        <w:t xml:space="preserve">53. </w:t>
-      </w:r>
-      <w:r>
-        <w:rPr>
-          <w:rFonts w:ascii="Calibri" w:hAnsi="Calibri" w:cs="Calibri"/>
-        </w:rPr>
-        <w:tab/>
-        <w:t xml:space="preserve">Jansson T, Lambert GW. Effect of intrauterine growth restriction on blood pressure, glucose tolerance and sympathetic nervous system activity in the rat at 3–4 months of age. </w:t>
-      </w:r>
-      <w:r>
-        <w:rPr>
-          <w:rFonts w:ascii="Calibri" w:hAnsi="Calibri" w:cs="Calibri"/>
-          <w:i/>
-          <w:iCs/>
-        </w:rPr>
-        <w:t>Journal of Hypertension</w:t>
-      </w:r>
-      <w:r>
-        <w:rPr>
-          <w:rFonts w:ascii="Calibri" w:hAnsi="Calibri" w:cs="Calibri"/>
-        </w:rPr>
-        <w:t xml:space="preserve"> </w:t>
-      </w:r>
-      <w:proofErr w:type="gramStart"/>
-      <w:r>
-        <w:rPr>
-          <w:rFonts w:ascii="Calibri" w:hAnsi="Calibri" w:cs="Calibri"/>
-        </w:rPr>
-        <w:t>1999;17:1239</w:t>
-      </w:r>
-      <w:proofErr w:type="gramEnd"/>
-      <w:r>
-        <w:rPr>
-          <w:rFonts w:ascii="Calibri" w:hAnsi="Calibri" w:cs="Calibri"/>
-        </w:rPr>
-        <w:t>–1248.</w:t>
-      </w:r>
-    </w:p>
-    <w:p>
-      <w:pPr>
-        <w:pStyle w:val="Bibliography"/>
-        <w:rPr>
-          <w:rFonts w:ascii="Calibri" w:hAnsi="Calibri" w:cs="Calibri"/>
-        </w:rPr>
-      </w:pPr>
-      <w:r>
-        <w:rPr>
-          <w:rFonts w:ascii="Calibri" w:hAnsi="Calibri" w:cs="Calibri"/>
-        </w:rPr>
-        <w:t xml:space="preserve">54. </w:t>
-      </w:r>
-      <w:r>
-        <w:rPr>
-          <w:rFonts w:ascii="Calibri" w:hAnsi="Calibri" w:cs="Calibri"/>
-        </w:rPr>
-        <w:tab/>
-        <w:t xml:space="preserve">Zhang Q, Xiao X, Zheng J, </w:t>
-      </w:r>
-      <w:r>
-        <w:rPr>
-          <w:rFonts w:ascii="Calibri" w:hAnsi="Calibri" w:cs="Calibri"/>
-          <w:i/>
-          <w:iCs/>
-        </w:rPr>
-        <w:t>et al.</w:t>
-      </w:r>
-      <w:r>
-        <w:rPr>
-          <w:rFonts w:ascii="Calibri" w:hAnsi="Calibri" w:cs="Calibri"/>
-        </w:rPr>
-        <w:t xml:space="preserve"> A Maternal High-Fat Diet Induces DNA Methylation Changes That Contribute to Glucose Intolerance in Offspring. </w:t>
-      </w:r>
-      <w:r>
-        <w:rPr>
-          <w:rFonts w:ascii="Calibri" w:hAnsi="Calibri" w:cs="Calibri"/>
-          <w:i/>
-          <w:iCs/>
-        </w:rPr>
-        <w:t>Front Endocrinol (Lausanne)</w:t>
-      </w:r>
-      <w:r>
-        <w:rPr>
-          <w:rFonts w:ascii="Calibri" w:hAnsi="Calibri" w:cs="Calibri"/>
-        </w:rPr>
-        <w:t xml:space="preserve"> </w:t>
-      </w:r>
-      <w:proofErr w:type="gramStart"/>
-      <w:r>
-        <w:rPr>
-          <w:rFonts w:ascii="Calibri" w:hAnsi="Calibri" w:cs="Calibri"/>
-        </w:rPr>
-        <w:t>2019;10:871</w:t>
-      </w:r>
-      <w:proofErr w:type="gramEnd"/>
-      <w:r>
-        <w:rPr>
-          <w:rFonts w:ascii="Calibri" w:hAnsi="Calibri" w:cs="Calibri"/>
-        </w:rPr>
-        <w:t>.</w:t>
-      </w:r>
-    </w:p>
-    <w:p>
-      <w:pPr>
-        <w:pStyle w:val="Bibliography"/>
-        <w:rPr>
-          <w:rFonts w:ascii="Calibri" w:hAnsi="Calibri" w:cs="Calibri"/>
-        </w:rPr>
-      </w:pPr>
-      <w:r>
-        <w:rPr>
-          <w:rFonts w:ascii="Calibri" w:hAnsi="Calibri" w:cs="Calibri"/>
-        </w:rPr>
-        <w:t xml:space="preserve">55. </w:t>
-      </w:r>
-      <w:r>
-        <w:rPr>
-          <w:rFonts w:ascii="Calibri" w:hAnsi="Calibri" w:cs="Calibri"/>
-        </w:rPr>
-        <w:tab/>
-        <w:t xml:space="preserve">Zheng J, Zhang L, Wang Z, Zhang J. Maternal high-fat diet regulates glucose metabolism and pancreatic β cell phenotype in mouse offspring at weaning. </w:t>
-      </w:r>
-      <w:proofErr w:type="spellStart"/>
-      <w:r>
-        <w:rPr>
-          <w:rFonts w:ascii="Calibri" w:hAnsi="Calibri" w:cs="Calibri"/>
-          <w:i/>
-          <w:iCs/>
-        </w:rPr>
-        <w:t>PeerJ</w:t>
-      </w:r>
-      <w:proofErr w:type="spellEnd"/>
-      <w:r>
-        <w:rPr>
-          <w:rFonts w:ascii="Calibri" w:hAnsi="Calibri" w:cs="Calibri"/>
-        </w:rPr>
-        <w:t xml:space="preserve"> 2020;</w:t>
-      </w:r>
-      <w:proofErr w:type="gramStart"/>
-      <w:r>
-        <w:rPr>
-          <w:rFonts w:ascii="Calibri" w:hAnsi="Calibri" w:cs="Calibri"/>
-        </w:rPr>
-        <w:t>8:e</w:t>
-      </w:r>
-      <w:proofErr w:type="gramEnd"/>
-      <w:r>
-        <w:rPr>
-          <w:rFonts w:ascii="Calibri" w:hAnsi="Calibri" w:cs="Calibri"/>
-        </w:rPr>
-        <w:t>9407.</w:t>
-      </w:r>
-    </w:p>
-    <w:p>
-      <w:pPr>
-        <w:pStyle w:val="Bibliography"/>
-        <w:rPr>
-          <w:rFonts w:ascii="Calibri" w:hAnsi="Calibri" w:cs="Calibri"/>
-        </w:rPr>
-      </w:pPr>
-      <w:r>
-        <w:rPr>
-          <w:rFonts w:ascii="Calibri" w:hAnsi="Calibri" w:cs="Calibri"/>
-        </w:rPr>
-        <w:t xml:space="preserve">56. </w:t>
-      </w:r>
-      <w:r>
-        <w:rPr>
-          <w:rFonts w:ascii="Calibri" w:hAnsi="Calibri" w:cs="Calibri"/>
-        </w:rPr>
-        <w:tab/>
-        <w:t xml:space="preserve">Boehmer BH, Limesand SW, Rozance PJ. The impact of IUGR on pancreatic islet development and β-cell function. </w:t>
-      </w:r>
-      <w:r>
-        <w:rPr>
-          <w:rFonts w:ascii="Calibri" w:hAnsi="Calibri" w:cs="Calibri"/>
-          <w:i/>
-          <w:iCs/>
-        </w:rPr>
-        <w:t>J Endocrinol</w:t>
-      </w:r>
-      <w:r>
-        <w:rPr>
-          <w:rFonts w:ascii="Calibri" w:hAnsi="Calibri" w:cs="Calibri"/>
-        </w:rPr>
-        <w:t xml:space="preserve"> 2017;</w:t>
-      </w:r>
-      <w:proofErr w:type="gramStart"/>
-      <w:r>
-        <w:rPr>
-          <w:rFonts w:ascii="Calibri" w:hAnsi="Calibri" w:cs="Calibri"/>
-        </w:rPr>
-        <w:t>235:R</w:t>
-      </w:r>
-      <w:proofErr w:type="gramEnd"/>
-      <w:r>
-        <w:rPr>
-          <w:rFonts w:ascii="Calibri" w:hAnsi="Calibri" w:cs="Calibri"/>
-        </w:rPr>
-        <w:t>63–R76.</w:t>
-      </w:r>
-    </w:p>
-    <w:p>
-      <w:pPr>
-        <w:pStyle w:val="Bibliography"/>
-        <w:rPr>
-          <w:rFonts w:ascii="Calibri" w:hAnsi="Calibri" w:cs="Calibri"/>
-        </w:rPr>
-      </w:pPr>
-      <w:r>
-        <w:rPr>
-          <w:rFonts w:ascii="Calibri" w:hAnsi="Calibri" w:cs="Calibri"/>
-        </w:rPr>
-        <w:t xml:space="preserve">57. </w:t>
-      </w:r>
-      <w:r>
-        <w:rPr>
-          <w:rFonts w:ascii="Calibri" w:hAnsi="Calibri" w:cs="Calibri"/>
-        </w:rPr>
-        <w:tab/>
-        <w:t xml:space="preserve">Simmons RA, Templeton LJ, Gertz SJ. Intrauterine Growth Retardation Leads to the Development of Type 2 Diabetes in the Rat. </w:t>
-      </w:r>
-      <w:r>
-        <w:rPr>
-          <w:rFonts w:ascii="Calibri" w:hAnsi="Calibri" w:cs="Calibri"/>
-          <w:i/>
-          <w:iCs/>
-        </w:rPr>
-        <w:t>Diabetes</w:t>
-      </w:r>
-      <w:r>
-        <w:rPr>
-          <w:rFonts w:ascii="Calibri" w:hAnsi="Calibri" w:cs="Calibri"/>
-        </w:rPr>
-        <w:t xml:space="preserve"> </w:t>
-      </w:r>
-      <w:proofErr w:type="gramStart"/>
-      <w:r>
-        <w:rPr>
-          <w:rFonts w:ascii="Calibri" w:hAnsi="Calibri" w:cs="Calibri"/>
-        </w:rPr>
-        <w:t>2001;50:2279</w:t>
-      </w:r>
-      <w:proofErr w:type="gramEnd"/>
-      <w:r>
-        <w:rPr>
-          <w:rFonts w:ascii="Calibri" w:hAnsi="Calibri" w:cs="Calibri"/>
-        </w:rPr>
-        <w:t>–2286.</w:t>
-      </w:r>
-    </w:p>
-    <w:p>
-      <w:pPr>
-        <w:pStyle w:val="Bibliography"/>
-        <w:rPr>
-          <w:rFonts w:ascii="Calibri" w:hAnsi="Calibri" w:cs="Calibri"/>
-        </w:rPr>
-      </w:pPr>
-      <w:r>
-        <w:rPr>
-          <w:rFonts w:ascii="Calibri" w:hAnsi="Calibri" w:cs="Calibri"/>
-        </w:rPr>
-        <w:t xml:space="preserve">58. </w:t>
-      </w:r>
-      <w:r>
-        <w:rPr>
-          <w:rFonts w:ascii="Calibri" w:hAnsi="Calibri" w:cs="Calibri"/>
-        </w:rPr>
-        <w:tab/>
-        <w:t xml:space="preserve">Brown MR, Sen SK, Mazzone A, </w:t>
-      </w:r>
-      <w:r>
-        <w:rPr>
-          <w:rFonts w:ascii="Calibri" w:hAnsi="Calibri" w:cs="Calibri"/>
-          <w:i/>
-          <w:iCs/>
-        </w:rPr>
-        <w:t>et al.</w:t>
-      </w:r>
-      <w:r>
-        <w:rPr>
-          <w:rFonts w:ascii="Calibri" w:hAnsi="Calibri" w:cs="Calibri"/>
-        </w:rPr>
-        <w:t xml:space="preserve"> Time-restricted feeding prevents deleterious metabolic effects of circadian disruption through epigenetic control of β cell function. </w:t>
-      </w:r>
-      <w:r>
-        <w:rPr>
-          <w:rFonts w:ascii="Calibri" w:hAnsi="Calibri" w:cs="Calibri"/>
-          <w:i/>
-          <w:iCs/>
-        </w:rPr>
         <w:t>Sci Adv</w:t>
       </w:r>
       <w:r>
         <w:rPr>
           <w:rFonts w:ascii="Calibri" w:hAnsi="Calibri" w:cs="Calibri"/>
         </w:rPr>
-        <w:t xml:space="preserve"> 2021;</w:t>
-      </w:r>
-      <w:proofErr w:type="gramStart"/>
-      <w:r>
-        <w:rPr>
-          <w:rFonts w:ascii="Calibri" w:hAnsi="Calibri" w:cs="Calibri"/>
-        </w:rPr>
-        <w:t>7:eabg</w:t>
-      </w:r>
-      <w:proofErr w:type="gramEnd"/>
-      <w:r>
-        <w:rPr>
-          <w:rFonts w:ascii="Calibri" w:hAnsi="Calibri" w:cs="Calibri"/>
-        </w:rPr>
-        <w:t>6856.</w:t>
+        <w:t xml:space="preserve"> 2021;7:eabg6856.</w:t>
       </w:r>
     </w:p>
     <w:p>
@@ -27049,6 +25743,7 @@
   <w:style w:type="character" w:default="1" w:styleId="DefaultParagraphFont">
     <w:name w:val="Default Paragraph Font"/>
     <w:uiPriority w:val="1"/>
+    <w:semiHidden/>
     <w:unhideWhenUsed/>
   </w:style>
   <w:style w:type="table" w:default="1" w:styleId="TableNormal">

</xml_diff>